<commit_message>
Update to Calculators and Questionnaires
</commit_message>
<xml_diff>
--- a/CBI-CS_Questionnaire.docx
+++ b/CBI-CS_Questionnaire.docx
@@ -71,7 +71,7 @@
           <w:kern w:val="0"/>
           <w14:ligatures w14:val="none"/>
         </w:rPr>
-        <w:t xml:space="preserve">A detailed, operationally relevant </w:t>
+        <w:t xml:space="preserve">A focused, operationally practical </w:t>
       </w:r>
       <w:r>
         <w:rPr>
@@ -81,15 +81,33 @@
           <w:kern w:val="0"/>
           <w14:ligatures w14:val="none"/>
         </w:rPr>
-        <w:t>64-question questionnaire</w:t>
-      </w:r>
-      <w:r>
-        <w:rPr>
-          <w:rFonts w:ascii="Arial" w:eastAsia="Times New Roman" w:hAnsi="Arial" w:cs="Arial"/>
-          <w:kern w:val="0"/>
-          <w14:ligatures w14:val="none"/>
-        </w:rPr>
-        <w:t xml:space="preserve"> to measure burnout, stress, and wellness specifically for </w:t>
+        <w:t>30-question assessment</w:t>
+      </w:r>
+      <w:r>
+        <w:rPr>
+          <w:rFonts w:ascii="Arial" w:eastAsia="Times New Roman" w:hAnsi="Arial" w:cs="Arial"/>
+          <w:kern w:val="0"/>
+          <w14:ligatures w14:val="none"/>
+        </w:rPr>
+        <w:t xml:space="preserve"> to measure burnout, stress, and wellness specifically for SOC analysts, incident responders, and defensive cybersecurity operators.</w:t>
+      </w:r>
+    </w:p>
+    <w:p>
+      <w:pPr>
+        <w:spacing w:before="100" w:beforeAutospacing="1" w:after="100" w:afterAutospacing="1" w:line="240" w:lineRule="auto"/>
+        <w:rPr>
+          <w:rFonts w:ascii="Arial" w:eastAsia="Times New Roman" w:hAnsi="Arial" w:cs="Arial"/>
+          <w:kern w:val="0"/>
+          <w14:ligatures w14:val="none"/>
+        </w:rPr>
+      </w:pPr>
+      <w:r>
+        <w:rPr>
+          <w:rFonts w:ascii="Arial" w:eastAsia="Times New Roman" w:hAnsi="Arial" w:cs="Arial"/>
+          <w:kern w:val="0"/>
+          <w14:ligatures w14:val="none"/>
+        </w:rPr>
+        <w:t xml:space="preserve">This revised questionnaire aligns with your </w:t>
       </w:r>
       <w:r>
         <w:rPr>
@@ -99,15 +117,35 @@
           <w:kern w:val="0"/>
           <w14:ligatures w14:val="none"/>
         </w:rPr>
-        <w:t>SOC analysts, incident responders, and defensive cybersecurity operators</w:t>
-      </w:r>
-      <w:r>
-        <w:rPr>
-          <w:rFonts w:ascii="Arial" w:eastAsia="Times New Roman" w:hAnsi="Arial" w:cs="Arial"/>
-          <w:kern w:val="0"/>
-          <w14:ligatures w14:val="none"/>
-        </w:rPr>
-        <w:t>.</w:t>
+        <w:t>CBI-CS Burnout Calculator</w:t>
+      </w:r>
+      <w:r>
+        <w:rPr>
+          <w:rFonts w:ascii="Arial" w:eastAsia="Times New Roman" w:hAnsi="Arial" w:cs="Arial"/>
+          <w:kern w:val="0"/>
+          <w14:ligatures w14:val="none"/>
+        </w:rPr>
+        <w:t xml:space="preserve"> for consistent, actionable scoring during workshops and organizational wellness initiatives.</w:t>
+      </w:r>
+    </w:p>
+    <w:p>
+      <w:pPr>
+        <w:spacing w:after="0" w:line="240" w:lineRule="auto"/>
+        <w:rPr>
+          <w:rFonts w:ascii="Arial" w:eastAsia="Times New Roman" w:hAnsi="Arial" w:cs="Arial"/>
+          <w:kern w:val="0"/>
+          <w14:ligatures w14:val="none"/>
+        </w:rPr>
+      </w:pPr>
+      <w:r>
+        <w:rPr>
+          <w:rFonts w:ascii="Arial" w:eastAsia="Times New Roman" w:hAnsi="Arial" w:cs="Arial"/>
+          <w:noProof/>
+          <w:kern w:val="0"/>
+        </w:rPr>
+        <w:pict w14:anchorId="267E5F3E">
+          <v:rect id="_x0000_i1033" alt="" style="width:468pt;height:.05pt;mso-width-percent:0;mso-height-percent:0;mso-width-percent:0;mso-height-percent:0" o:hralign="center" o:hrstd="t" o:hr="t" fillcolor="#a0a0a0" stroked="f"/>
+        </w:pict>
       </w:r>
     </w:p>
     <w:p>
@@ -152,8 +190,22 @@
           <w:kern w:val="0"/>
           <w14:ligatures w14:val="none"/>
         </w:rPr>
-        <w:t xml:space="preserve">Reflect on the </w:t>
-      </w:r>
+        <w:t>Reflect on the past four weeks. For each question, select:</w:t>
+      </w:r>
+    </w:p>
+    <w:p>
+      <w:pPr>
+        <w:numPr>
+          <w:ilvl w:val="0"/>
+          <w:numId w:val="10"/>
+        </w:numPr>
+        <w:spacing w:before="100" w:beforeAutospacing="1" w:after="100" w:afterAutospacing="1" w:line="240" w:lineRule="auto"/>
+        <w:rPr>
+          <w:rFonts w:ascii="Arial" w:eastAsia="Times New Roman" w:hAnsi="Arial" w:cs="Arial"/>
+          <w:kern w:val="0"/>
+          <w14:ligatures w14:val="none"/>
+        </w:rPr>
+      </w:pPr>
       <w:r>
         <w:rPr>
           <w:rFonts w:ascii="Arial" w:eastAsia="Times New Roman" w:hAnsi="Arial" w:cs="Arial"/>
@@ -162,22 +214,14 @@
           <w:kern w:val="0"/>
           <w14:ligatures w14:val="none"/>
         </w:rPr>
-        <w:t>past four weeks</w:t>
-      </w:r>
-      <w:r>
-        <w:rPr>
-          <w:rFonts w:ascii="Arial" w:eastAsia="Times New Roman" w:hAnsi="Arial" w:cs="Arial"/>
-          <w:kern w:val="0"/>
-          <w14:ligatures w14:val="none"/>
-        </w:rPr>
-        <w:t>. Use the scale:</w:t>
+        <w:t>Always</w:t>
       </w:r>
     </w:p>
     <w:p>
       <w:pPr>
         <w:numPr>
           <w:ilvl w:val="0"/>
-          <w:numId w:val="1"/>
+          <w:numId w:val="10"/>
         </w:numPr>
         <w:spacing w:before="100" w:beforeAutospacing="1" w:after="100" w:afterAutospacing="1" w:line="240" w:lineRule="auto"/>
         <w:rPr>
@@ -189,10 +233,84 @@
       <w:r>
         <w:rPr>
           <w:rFonts w:ascii="Arial" w:eastAsia="Times New Roman" w:hAnsi="Arial" w:cs="Arial"/>
-          <w:kern w:val="0"/>
-          <w14:ligatures w14:val="none"/>
-        </w:rPr>
-        <w:t>Always, Often, Sometimes, Seldom, Never/almost never.</w:t>
+          <w:b/>
+          <w:bCs/>
+          <w:kern w:val="0"/>
+          <w14:ligatures w14:val="none"/>
+        </w:rPr>
+        <w:t>Often</w:t>
+      </w:r>
+    </w:p>
+    <w:p>
+      <w:pPr>
+        <w:numPr>
+          <w:ilvl w:val="0"/>
+          <w:numId w:val="10"/>
+        </w:numPr>
+        <w:spacing w:before="100" w:beforeAutospacing="1" w:after="100" w:afterAutospacing="1" w:line="240" w:lineRule="auto"/>
+        <w:rPr>
+          <w:rFonts w:ascii="Arial" w:eastAsia="Times New Roman" w:hAnsi="Arial" w:cs="Arial"/>
+          <w:kern w:val="0"/>
+          <w14:ligatures w14:val="none"/>
+        </w:rPr>
+      </w:pPr>
+      <w:r>
+        <w:rPr>
+          <w:rFonts w:ascii="Arial" w:eastAsia="Times New Roman" w:hAnsi="Arial" w:cs="Arial"/>
+          <w:b/>
+          <w:bCs/>
+          <w:kern w:val="0"/>
+          <w14:ligatures w14:val="none"/>
+        </w:rPr>
+        <w:t>Sometimes</w:t>
+      </w:r>
+    </w:p>
+    <w:p>
+      <w:pPr>
+        <w:numPr>
+          <w:ilvl w:val="0"/>
+          <w:numId w:val="10"/>
+        </w:numPr>
+        <w:spacing w:before="100" w:beforeAutospacing="1" w:after="100" w:afterAutospacing="1" w:line="240" w:lineRule="auto"/>
+        <w:rPr>
+          <w:rFonts w:ascii="Arial" w:eastAsia="Times New Roman" w:hAnsi="Arial" w:cs="Arial"/>
+          <w:kern w:val="0"/>
+          <w14:ligatures w14:val="none"/>
+        </w:rPr>
+      </w:pPr>
+      <w:r>
+        <w:rPr>
+          <w:rFonts w:ascii="Arial" w:eastAsia="Times New Roman" w:hAnsi="Arial" w:cs="Arial"/>
+          <w:b/>
+          <w:bCs/>
+          <w:kern w:val="0"/>
+          <w14:ligatures w14:val="none"/>
+        </w:rPr>
+        <w:t>Seldom</w:t>
+      </w:r>
+    </w:p>
+    <w:p>
+      <w:pPr>
+        <w:numPr>
+          <w:ilvl w:val="0"/>
+          <w:numId w:val="10"/>
+        </w:numPr>
+        <w:spacing w:before="100" w:beforeAutospacing="1" w:after="100" w:afterAutospacing="1" w:line="240" w:lineRule="auto"/>
+        <w:rPr>
+          <w:rFonts w:ascii="Arial" w:eastAsia="Times New Roman" w:hAnsi="Arial" w:cs="Arial"/>
+          <w:kern w:val="0"/>
+          <w14:ligatures w14:val="none"/>
+        </w:rPr>
+      </w:pPr>
+      <w:r>
+        <w:rPr>
+          <w:rFonts w:ascii="Arial" w:eastAsia="Times New Roman" w:hAnsi="Arial" w:cs="Arial"/>
+          <w:b/>
+          <w:bCs/>
+          <w:kern w:val="0"/>
+          <w14:ligatures w14:val="none"/>
+        </w:rPr>
+        <w:t>Never/almost never</w:t>
       </w:r>
     </w:p>
     <w:p>
@@ -210,7 +328,793 @@
           <w:noProof/>
           <w:kern w:val="0"/>
         </w:rPr>
-        <w:pict w14:anchorId="77F7A93B">
+        <w:pict w14:anchorId="5918857E">
+          <v:rect id="_x0000_i1032" alt="" style="width:468pt;height:.05pt;mso-width-percent:0;mso-height-percent:0;mso-width-percent:0;mso-height-percent:0" o:hralign="center" o:hrstd="t" o:hr="t" fillcolor="#a0a0a0" stroked="f"/>
+        </w:pict>
+      </w:r>
+    </w:p>
+    <w:p>
+      <w:pPr>
+        <w:spacing w:before="100" w:beforeAutospacing="1" w:after="100" w:afterAutospacing="1" w:line="240" w:lineRule="auto"/>
+        <w:outlineLvl w:val="1"/>
+        <w:rPr>
+          <w:rFonts w:ascii="Arial" w:eastAsia="Times New Roman" w:hAnsi="Arial" w:cs="Arial"/>
+          <w:b/>
+          <w:bCs/>
+          <w:kern w:val="0"/>
+          <w:sz w:val="36"/>
+          <w:szCs w:val="36"/>
+          <w14:ligatures w14:val="none"/>
+        </w:rPr>
+      </w:pPr>
+      <w:r>
+        <w:rPr>
+          <w:rFonts w:ascii="Arial" w:eastAsia="Times New Roman" w:hAnsi="Arial" w:cs="Arial"/>
+          <w:b/>
+          <w:bCs/>
+          <w:kern w:val="0"/>
+          <w:sz w:val="36"/>
+          <w:szCs w:val="36"/>
+          <w14:ligatures w14:val="none"/>
+        </w:rPr>
+        <w:t>Section 1: Personal Burnout (5 questions)</w:t>
+      </w:r>
+    </w:p>
+    <w:p>
+      <w:pPr>
+        <w:numPr>
+          <w:ilvl w:val="0"/>
+          <w:numId w:val="11"/>
+        </w:numPr>
+        <w:spacing w:before="100" w:beforeAutospacing="1" w:after="100" w:afterAutospacing="1" w:line="240" w:lineRule="auto"/>
+        <w:rPr>
+          <w:rFonts w:ascii="Arial" w:eastAsia="Times New Roman" w:hAnsi="Arial" w:cs="Arial"/>
+          <w:kern w:val="0"/>
+          <w14:ligatures w14:val="none"/>
+        </w:rPr>
+      </w:pPr>
+      <w:r>
+        <w:rPr>
+          <w:rFonts w:ascii="Arial" w:eastAsia="Times New Roman" w:hAnsi="Arial" w:cs="Arial"/>
+          <w:kern w:val="0"/>
+          <w14:ligatures w14:val="none"/>
+        </w:rPr>
+        <w:t>How often do overnight on-call alerts disrupt your sleep?</w:t>
+      </w:r>
+    </w:p>
+    <w:p>
+      <w:pPr>
+        <w:numPr>
+          <w:ilvl w:val="0"/>
+          <w:numId w:val="11"/>
+        </w:numPr>
+        <w:spacing w:before="100" w:beforeAutospacing="1" w:after="100" w:afterAutospacing="1" w:line="240" w:lineRule="auto"/>
+        <w:rPr>
+          <w:rFonts w:ascii="Arial" w:eastAsia="Times New Roman" w:hAnsi="Arial" w:cs="Arial"/>
+          <w:kern w:val="0"/>
+          <w14:ligatures w14:val="none"/>
+        </w:rPr>
+      </w:pPr>
+      <w:r>
+        <w:rPr>
+          <w:rFonts w:ascii="Arial" w:eastAsia="Times New Roman" w:hAnsi="Arial" w:cs="Arial"/>
+          <w:kern w:val="0"/>
+          <w14:ligatures w14:val="none"/>
+        </w:rPr>
+        <w:t>How often do you feel physically drained after a shift?</w:t>
+      </w:r>
+    </w:p>
+    <w:p>
+      <w:pPr>
+        <w:numPr>
+          <w:ilvl w:val="0"/>
+          <w:numId w:val="11"/>
+        </w:numPr>
+        <w:spacing w:before="100" w:beforeAutospacing="1" w:after="100" w:afterAutospacing="1" w:line="240" w:lineRule="auto"/>
+        <w:rPr>
+          <w:rFonts w:ascii="Arial" w:eastAsia="Times New Roman" w:hAnsi="Arial" w:cs="Arial"/>
+          <w:kern w:val="0"/>
+          <w14:ligatures w14:val="none"/>
+        </w:rPr>
+      </w:pPr>
+      <w:r>
+        <w:rPr>
+          <w:rFonts w:ascii="Arial" w:eastAsia="Times New Roman" w:hAnsi="Arial" w:cs="Arial"/>
+          <w:kern w:val="0"/>
+          <w14:ligatures w14:val="none"/>
+        </w:rPr>
+        <w:t>How often do you feel mentally exhausted after monitoring dashboards for extended periods?</w:t>
+      </w:r>
+    </w:p>
+    <w:p>
+      <w:pPr>
+        <w:numPr>
+          <w:ilvl w:val="0"/>
+          <w:numId w:val="11"/>
+        </w:numPr>
+        <w:spacing w:before="100" w:beforeAutospacing="1" w:after="100" w:afterAutospacing="1" w:line="240" w:lineRule="auto"/>
+        <w:rPr>
+          <w:rFonts w:ascii="Arial" w:eastAsia="Times New Roman" w:hAnsi="Arial" w:cs="Arial"/>
+          <w:kern w:val="0"/>
+          <w14:ligatures w14:val="none"/>
+        </w:rPr>
+      </w:pPr>
+      <w:r>
+        <w:rPr>
+          <w:rFonts w:ascii="Arial" w:eastAsia="Times New Roman" w:hAnsi="Arial" w:cs="Arial"/>
+          <w:kern w:val="0"/>
+          <w14:ligatures w14:val="none"/>
+        </w:rPr>
+        <w:t>How often do you feel unable to relax between shifts?</w:t>
+      </w:r>
+    </w:p>
+    <w:p>
+      <w:pPr>
+        <w:numPr>
+          <w:ilvl w:val="0"/>
+          <w:numId w:val="11"/>
+        </w:numPr>
+        <w:spacing w:before="100" w:beforeAutospacing="1" w:after="100" w:afterAutospacing="1" w:line="240" w:lineRule="auto"/>
+        <w:rPr>
+          <w:rFonts w:ascii="Arial" w:eastAsia="Times New Roman" w:hAnsi="Arial" w:cs="Arial"/>
+          <w:kern w:val="0"/>
+          <w14:ligatures w14:val="none"/>
+        </w:rPr>
+      </w:pPr>
+      <w:r>
+        <w:rPr>
+          <w:rFonts w:ascii="Arial" w:eastAsia="Times New Roman" w:hAnsi="Arial" w:cs="Arial"/>
+          <w:kern w:val="0"/>
+          <w14:ligatures w14:val="none"/>
+        </w:rPr>
+        <w:t>How often do you feel your personal relationships are strained due to your work schedule?</w:t>
+      </w:r>
+    </w:p>
+    <w:p>
+      <w:pPr>
+        <w:spacing w:after="0" w:line="240" w:lineRule="auto"/>
+        <w:rPr>
+          <w:rFonts w:ascii="Arial" w:eastAsia="Times New Roman" w:hAnsi="Arial" w:cs="Arial"/>
+          <w:kern w:val="0"/>
+          <w14:ligatures w14:val="none"/>
+        </w:rPr>
+      </w:pPr>
+      <w:r>
+        <w:rPr>
+          <w:rFonts w:ascii="Arial" w:eastAsia="Times New Roman" w:hAnsi="Arial" w:cs="Arial"/>
+          <w:noProof/>
+          <w:kern w:val="0"/>
+        </w:rPr>
+        <w:pict w14:anchorId="1CC626EA">
+          <v:rect id="_x0000_i1031" alt="" style="width:468pt;height:.05pt;mso-width-percent:0;mso-height-percent:0;mso-width-percent:0;mso-height-percent:0" o:hralign="center" o:hrstd="t" o:hr="t" fillcolor="#a0a0a0" stroked="f"/>
+        </w:pict>
+      </w:r>
+    </w:p>
+    <w:p>
+      <w:pPr>
+        <w:spacing w:before="100" w:beforeAutospacing="1" w:after="100" w:afterAutospacing="1" w:line="240" w:lineRule="auto"/>
+        <w:outlineLvl w:val="1"/>
+        <w:rPr>
+          <w:rFonts w:ascii="Arial" w:eastAsia="Times New Roman" w:hAnsi="Arial" w:cs="Arial"/>
+          <w:b/>
+          <w:bCs/>
+          <w:kern w:val="0"/>
+          <w:sz w:val="36"/>
+          <w:szCs w:val="36"/>
+          <w14:ligatures w14:val="none"/>
+        </w:rPr>
+      </w:pPr>
+      <w:r>
+        <w:rPr>
+          <w:rFonts w:ascii="Arial" w:eastAsia="Times New Roman" w:hAnsi="Arial" w:cs="Arial"/>
+          <w:b/>
+          <w:bCs/>
+          <w:kern w:val="0"/>
+          <w:sz w:val="36"/>
+          <w:szCs w:val="36"/>
+          <w14:ligatures w14:val="none"/>
+        </w:rPr>
+        <w:t>Section 2: Work-Related Burnout (5 questions)</w:t>
+      </w:r>
+    </w:p>
+    <w:p>
+      <w:pPr>
+        <w:numPr>
+          <w:ilvl w:val="0"/>
+          <w:numId w:val="12"/>
+        </w:numPr>
+        <w:spacing w:before="100" w:beforeAutospacing="1" w:after="100" w:afterAutospacing="1" w:line="240" w:lineRule="auto"/>
+        <w:rPr>
+          <w:rFonts w:ascii="Arial" w:eastAsia="Times New Roman" w:hAnsi="Arial" w:cs="Arial"/>
+          <w:kern w:val="0"/>
+          <w14:ligatures w14:val="none"/>
+        </w:rPr>
+      </w:pPr>
+      <w:r>
+        <w:rPr>
+          <w:rFonts w:ascii="Arial" w:eastAsia="Times New Roman" w:hAnsi="Arial" w:cs="Arial"/>
+          <w:kern w:val="0"/>
+          <w14:ligatures w14:val="none"/>
+        </w:rPr>
+        <w:t>How often do you feel overwhelmed by the volume of security alerts?</w:t>
+      </w:r>
+    </w:p>
+    <w:p>
+      <w:pPr>
+        <w:numPr>
+          <w:ilvl w:val="0"/>
+          <w:numId w:val="12"/>
+        </w:numPr>
+        <w:spacing w:before="100" w:beforeAutospacing="1" w:after="100" w:afterAutospacing="1" w:line="240" w:lineRule="auto"/>
+        <w:rPr>
+          <w:rFonts w:ascii="Arial" w:eastAsia="Times New Roman" w:hAnsi="Arial" w:cs="Arial"/>
+          <w:kern w:val="0"/>
+          <w14:ligatures w14:val="none"/>
+        </w:rPr>
+      </w:pPr>
+      <w:r>
+        <w:rPr>
+          <w:rFonts w:ascii="Arial" w:eastAsia="Times New Roman" w:hAnsi="Arial" w:cs="Arial"/>
+          <w:kern w:val="0"/>
+          <w14:ligatures w14:val="none"/>
+        </w:rPr>
+        <w:t>How often do you feel frustrated by repetitive false positives?</w:t>
+      </w:r>
+    </w:p>
+    <w:p>
+      <w:pPr>
+        <w:numPr>
+          <w:ilvl w:val="0"/>
+          <w:numId w:val="12"/>
+        </w:numPr>
+        <w:spacing w:before="100" w:beforeAutospacing="1" w:after="100" w:afterAutospacing="1" w:line="240" w:lineRule="auto"/>
+        <w:rPr>
+          <w:rFonts w:ascii="Arial" w:eastAsia="Times New Roman" w:hAnsi="Arial" w:cs="Arial"/>
+          <w:kern w:val="0"/>
+          <w14:ligatures w14:val="none"/>
+        </w:rPr>
+      </w:pPr>
+      <w:r>
+        <w:rPr>
+          <w:rFonts w:ascii="Arial" w:eastAsia="Times New Roman" w:hAnsi="Arial" w:cs="Arial"/>
+          <w:kern w:val="0"/>
+          <w14:ligatures w14:val="none"/>
+        </w:rPr>
+        <w:lastRenderedPageBreak/>
+        <w:t>How often do you feel cognitive fatigue from triaging alerts across multiple tools?</w:t>
+      </w:r>
+    </w:p>
+    <w:p>
+      <w:pPr>
+        <w:numPr>
+          <w:ilvl w:val="0"/>
+          <w:numId w:val="12"/>
+        </w:numPr>
+        <w:spacing w:before="100" w:beforeAutospacing="1" w:after="100" w:afterAutospacing="1" w:line="240" w:lineRule="auto"/>
+        <w:rPr>
+          <w:rFonts w:ascii="Arial" w:eastAsia="Times New Roman" w:hAnsi="Arial" w:cs="Arial"/>
+          <w:kern w:val="0"/>
+          <w14:ligatures w14:val="none"/>
+        </w:rPr>
+      </w:pPr>
+      <w:r>
+        <w:rPr>
+          <w:rFonts w:ascii="Arial" w:eastAsia="Times New Roman" w:hAnsi="Arial" w:cs="Arial"/>
+          <w:kern w:val="0"/>
+          <w14:ligatures w14:val="none"/>
+        </w:rPr>
+        <w:t>How often do you feel stressed by investigating multiple incidents simultaneously?</w:t>
+      </w:r>
+    </w:p>
+    <w:p>
+      <w:pPr>
+        <w:numPr>
+          <w:ilvl w:val="0"/>
+          <w:numId w:val="12"/>
+        </w:numPr>
+        <w:spacing w:before="100" w:beforeAutospacing="1" w:after="100" w:afterAutospacing="1" w:line="240" w:lineRule="auto"/>
+        <w:rPr>
+          <w:rFonts w:ascii="Arial" w:eastAsia="Times New Roman" w:hAnsi="Arial" w:cs="Arial"/>
+          <w:kern w:val="0"/>
+          <w14:ligatures w14:val="none"/>
+        </w:rPr>
+      </w:pPr>
+      <w:r>
+        <w:rPr>
+          <w:rFonts w:ascii="Arial" w:eastAsia="Times New Roman" w:hAnsi="Arial" w:cs="Arial"/>
+          <w:kern w:val="0"/>
+          <w14:ligatures w14:val="none"/>
+        </w:rPr>
+        <w:t>How often do you feel your workload exceeds your capacity?</w:t>
+      </w:r>
+    </w:p>
+    <w:p>
+      <w:pPr>
+        <w:spacing w:after="0" w:line="240" w:lineRule="auto"/>
+        <w:rPr>
+          <w:rFonts w:ascii="Arial" w:eastAsia="Times New Roman" w:hAnsi="Arial" w:cs="Arial"/>
+          <w:kern w:val="0"/>
+          <w14:ligatures w14:val="none"/>
+        </w:rPr>
+      </w:pPr>
+      <w:r>
+        <w:rPr>
+          <w:rFonts w:ascii="Arial" w:eastAsia="Times New Roman" w:hAnsi="Arial" w:cs="Arial"/>
+          <w:noProof/>
+          <w:kern w:val="0"/>
+        </w:rPr>
+        <w:pict w14:anchorId="78CFA74F">
+          <v:rect id="_x0000_i1030" alt="" style="width:468pt;height:.05pt;mso-width-percent:0;mso-height-percent:0;mso-width-percent:0;mso-height-percent:0" o:hralign="center" o:hrstd="t" o:hr="t" fillcolor="#a0a0a0" stroked="f"/>
+        </w:pict>
+      </w:r>
+    </w:p>
+    <w:p>
+      <w:pPr>
+        <w:spacing w:before="100" w:beforeAutospacing="1" w:after="100" w:afterAutospacing="1" w:line="240" w:lineRule="auto"/>
+        <w:outlineLvl w:val="1"/>
+        <w:rPr>
+          <w:rFonts w:ascii="Arial" w:eastAsia="Times New Roman" w:hAnsi="Arial" w:cs="Arial"/>
+          <w:b/>
+          <w:bCs/>
+          <w:kern w:val="0"/>
+          <w:sz w:val="36"/>
+          <w:szCs w:val="36"/>
+          <w14:ligatures w14:val="none"/>
+        </w:rPr>
+      </w:pPr>
+      <w:r>
+        <w:rPr>
+          <w:rFonts w:ascii="Arial" w:eastAsia="Times New Roman" w:hAnsi="Arial" w:cs="Arial"/>
+          <w:b/>
+          <w:bCs/>
+          <w:kern w:val="0"/>
+          <w:sz w:val="36"/>
+          <w:szCs w:val="36"/>
+          <w14:ligatures w14:val="none"/>
+        </w:rPr>
+        <w:t>Section 3: Client/Stakeholder Burnout (5 questions)</w:t>
+      </w:r>
+    </w:p>
+    <w:p>
+      <w:pPr>
+        <w:numPr>
+          <w:ilvl w:val="0"/>
+          <w:numId w:val="13"/>
+        </w:numPr>
+        <w:spacing w:before="100" w:beforeAutospacing="1" w:after="100" w:afterAutospacing="1" w:line="240" w:lineRule="auto"/>
+        <w:rPr>
+          <w:rFonts w:ascii="Arial" w:eastAsia="Times New Roman" w:hAnsi="Arial" w:cs="Arial"/>
+          <w:kern w:val="0"/>
+          <w14:ligatures w14:val="none"/>
+        </w:rPr>
+      </w:pPr>
+      <w:r>
+        <w:rPr>
+          <w:rFonts w:ascii="Arial" w:eastAsia="Times New Roman" w:hAnsi="Arial" w:cs="Arial"/>
+          <w:kern w:val="0"/>
+          <w14:ligatures w14:val="none"/>
+        </w:rPr>
+        <w:t>How often do you feel stakeholder escalations add stress to your workload?</w:t>
+      </w:r>
+    </w:p>
+    <w:p>
+      <w:pPr>
+        <w:numPr>
+          <w:ilvl w:val="0"/>
+          <w:numId w:val="13"/>
+        </w:numPr>
+        <w:spacing w:before="100" w:beforeAutospacing="1" w:after="100" w:afterAutospacing="1" w:line="240" w:lineRule="auto"/>
+        <w:rPr>
+          <w:rFonts w:ascii="Arial" w:eastAsia="Times New Roman" w:hAnsi="Arial" w:cs="Arial"/>
+          <w:kern w:val="0"/>
+          <w14:ligatures w14:val="none"/>
+        </w:rPr>
+      </w:pPr>
+      <w:r>
+        <w:rPr>
+          <w:rFonts w:ascii="Arial" w:eastAsia="Times New Roman" w:hAnsi="Arial" w:cs="Arial"/>
+          <w:kern w:val="0"/>
+          <w14:ligatures w14:val="none"/>
+        </w:rPr>
+        <w:t>How often do you feel internal customer demands are unrealistic during incidents?</w:t>
+      </w:r>
+    </w:p>
+    <w:p>
+      <w:pPr>
+        <w:numPr>
+          <w:ilvl w:val="0"/>
+          <w:numId w:val="13"/>
+        </w:numPr>
+        <w:spacing w:before="100" w:beforeAutospacing="1" w:after="100" w:afterAutospacing="1" w:line="240" w:lineRule="auto"/>
+        <w:rPr>
+          <w:rFonts w:ascii="Arial" w:eastAsia="Times New Roman" w:hAnsi="Arial" w:cs="Arial"/>
+          <w:kern w:val="0"/>
+          <w14:ligatures w14:val="none"/>
+        </w:rPr>
+      </w:pPr>
+      <w:r>
+        <w:rPr>
+          <w:rFonts w:ascii="Arial" w:eastAsia="Times New Roman" w:hAnsi="Arial" w:cs="Arial"/>
+          <w:kern w:val="0"/>
+          <w14:ligatures w14:val="none"/>
+        </w:rPr>
+        <w:t>How often do you feel your focus is interrupted by stakeholder requests?</w:t>
+      </w:r>
+    </w:p>
+    <w:p>
+      <w:pPr>
+        <w:numPr>
+          <w:ilvl w:val="0"/>
+          <w:numId w:val="13"/>
+        </w:numPr>
+        <w:spacing w:before="100" w:beforeAutospacing="1" w:after="100" w:afterAutospacing="1" w:line="240" w:lineRule="auto"/>
+        <w:rPr>
+          <w:rFonts w:ascii="Arial" w:eastAsia="Times New Roman" w:hAnsi="Arial" w:cs="Arial"/>
+          <w:kern w:val="0"/>
+          <w14:ligatures w14:val="none"/>
+        </w:rPr>
+      </w:pPr>
+      <w:r>
+        <w:rPr>
+          <w:rFonts w:ascii="Arial" w:eastAsia="Times New Roman" w:hAnsi="Arial" w:cs="Arial"/>
+          <w:kern w:val="0"/>
+          <w14:ligatures w14:val="none"/>
+        </w:rPr>
+        <w:t>How often do you feel stakeholder communication increases your stress levels?</w:t>
+      </w:r>
+    </w:p>
+    <w:p>
+      <w:pPr>
+        <w:numPr>
+          <w:ilvl w:val="0"/>
+          <w:numId w:val="13"/>
+        </w:numPr>
+        <w:spacing w:before="100" w:beforeAutospacing="1" w:after="100" w:afterAutospacing="1" w:line="240" w:lineRule="auto"/>
+        <w:rPr>
+          <w:rFonts w:ascii="Arial" w:eastAsia="Times New Roman" w:hAnsi="Arial" w:cs="Arial"/>
+          <w:kern w:val="0"/>
+          <w14:ligatures w14:val="none"/>
+        </w:rPr>
+      </w:pPr>
+      <w:r>
+        <w:rPr>
+          <w:rFonts w:ascii="Arial" w:eastAsia="Times New Roman" w:hAnsi="Arial" w:cs="Arial"/>
+          <w:kern w:val="0"/>
+          <w14:ligatures w14:val="none"/>
+        </w:rPr>
+        <w:t>How often do you feel drained by explaining technical details repeatedly to non-technical stakeholders?</w:t>
+      </w:r>
+    </w:p>
+    <w:p>
+      <w:pPr>
+        <w:spacing w:after="0" w:line="240" w:lineRule="auto"/>
+        <w:rPr>
+          <w:rFonts w:ascii="Arial" w:eastAsia="Times New Roman" w:hAnsi="Arial" w:cs="Arial"/>
+          <w:kern w:val="0"/>
+          <w14:ligatures w14:val="none"/>
+        </w:rPr>
+      </w:pPr>
+      <w:r>
+        <w:rPr>
+          <w:rFonts w:ascii="Arial" w:eastAsia="Times New Roman" w:hAnsi="Arial" w:cs="Arial"/>
+          <w:noProof/>
+          <w:kern w:val="0"/>
+        </w:rPr>
+        <w:pict w14:anchorId="51528CC4">
+          <v:rect id="_x0000_i1029" alt="" style="width:468pt;height:.05pt;mso-width-percent:0;mso-height-percent:0;mso-width-percent:0;mso-height-percent:0" o:hralign="center" o:hrstd="t" o:hr="t" fillcolor="#a0a0a0" stroked="f"/>
+        </w:pict>
+      </w:r>
+    </w:p>
+    <w:p>
+      <w:pPr>
+        <w:spacing w:before="100" w:beforeAutospacing="1" w:after="100" w:afterAutospacing="1" w:line="240" w:lineRule="auto"/>
+        <w:outlineLvl w:val="1"/>
+        <w:rPr>
+          <w:rFonts w:ascii="Arial" w:eastAsia="Times New Roman" w:hAnsi="Arial" w:cs="Arial"/>
+          <w:b/>
+          <w:bCs/>
+          <w:kern w:val="0"/>
+          <w:sz w:val="36"/>
+          <w:szCs w:val="36"/>
+          <w14:ligatures w14:val="none"/>
+        </w:rPr>
+      </w:pPr>
+      <w:r>
+        <w:rPr>
+          <w:rFonts w:ascii="Arial" w:eastAsia="Times New Roman" w:hAnsi="Arial" w:cs="Arial"/>
+          <w:b/>
+          <w:bCs/>
+          <w:kern w:val="0"/>
+          <w:sz w:val="36"/>
+          <w:szCs w:val="36"/>
+          <w14:ligatures w14:val="none"/>
+        </w:rPr>
+        <w:t>Section 4: Environmental and Organizational Factors (5 questions)</w:t>
+      </w:r>
+    </w:p>
+    <w:p>
+      <w:pPr>
+        <w:numPr>
+          <w:ilvl w:val="0"/>
+          <w:numId w:val="14"/>
+        </w:numPr>
+        <w:spacing w:before="100" w:beforeAutospacing="1" w:after="100" w:afterAutospacing="1" w:line="240" w:lineRule="auto"/>
+        <w:rPr>
+          <w:rFonts w:ascii="Arial" w:eastAsia="Times New Roman" w:hAnsi="Arial" w:cs="Arial"/>
+          <w:kern w:val="0"/>
+          <w14:ligatures w14:val="none"/>
+        </w:rPr>
+      </w:pPr>
+      <w:r>
+        <w:rPr>
+          <w:rFonts w:ascii="Arial" w:eastAsia="Times New Roman" w:hAnsi="Arial" w:cs="Arial"/>
+          <w:kern w:val="0"/>
+          <w14:ligatures w14:val="none"/>
+        </w:rPr>
+        <w:t>How often do you feel your security tools hinder your workflow?</w:t>
+      </w:r>
+    </w:p>
+    <w:p>
+      <w:pPr>
+        <w:numPr>
+          <w:ilvl w:val="0"/>
+          <w:numId w:val="14"/>
+        </w:numPr>
+        <w:spacing w:before="100" w:beforeAutospacing="1" w:after="100" w:afterAutospacing="1" w:line="240" w:lineRule="auto"/>
+        <w:rPr>
+          <w:rFonts w:ascii="Arial" w:eastAsia="Times New Roman" w:hAnsi="Arial" w:cs="Arial"/>
+          <w:kern w:val="0"/>
+          <w14:ligatures w14:val="none"/>
+        </w:rPr>
+      </w:pPr>
+      <w:r>
+        <w:rPr>
+          <w:rFonts w:ascii="Arial" w:eastAsia="Times New Roman" w:hAnsi="Arial" w:cs="Arial"/>
+          <w:kern w:val="0"/>
+          <w14:ligatures w14:val="none"/>
+        </w:rPr>
+        <w:t>How often do you feel there is insufficient staff to cover workloads?</w:t>
+      </w:r>
+    </w:p>
+    <w:p>
+      <w:pPr>
+        <w:numPr>
+          <w:ilvl w:val="0"/>
+          <w:numId w:val="14"/>
+        </w:numPr>
+        <w:spacing w:before="100" w:beforeAutospacing="1" w:after="100" w:afterAutospacing="1" w:line="240" w:lineRule="auto"/>
+        <w:rPr>
+          <w:rFonts w:ascii="Arial" w:eastAsia="Times New Roman" w:hAnsi="Arial" w:cs="Arial"/>
+          <w:kern w:val="0"/>
+          <w14:ligatures w14:val="none"/>
+        </w:rPr>
+      </w:pPr>
+      <w:r>
+        <w:rPr>
+          <w:rFonts w:ascii="Arial" w:eastAsia="Times New Roman" w:hAnsi="Arial" w:cs="Arial"/>
+          <w:kern w:val="0"/>
+          <w14:ligatures w14:val="none"/>
+        </w:rPr>
+        <w:t>How often do you feel distracted by environmental noise during your shifts?</w:t>
+      </w:r>
+    </w:p>
+    <w:p>
+      <w:pPr>
+        <w:numPr>
+          <w:ilvl w:val="0"/>
+          <w:numId w:val="14"/>
+        </w:numPr>
+        <w:spacing w:before="100" w:beforeAutospacing="1" w:after="100" w:afterAutospacing="1" w:line="240" w:lineRule="auto"/>
+        <w:rPr>
+          <w:rFonts w:ascii="Arial" w:eastAsia="Times New Roman" w:hAnsi="Arial" w:cs="Arial"/>
+          <w:kern w:val="0"/>
+          <w14:ligatures w14:val="none"/>
+        </w:rPr>
+      </w:pPr>
+      <w:r>
+        <w:rPr>
+          <w:rFonts w:ascii="Arial" w:eastAsia="Times New Roman" w:hAnsi="Arial" w:cs="Arial"/>
+          <w:kern w:val="0"/>
+          <w14:ligatures w14:val="none"/>
+        </w:rPr>
+        <w:t>How often do you feel the SOC environment contributes to your stress?</w:t>
+      </w:r>
+    </w:p>
+    <w:p>
+      <w:pPr>
+        <w:numPr>
+          <w:ilvl w:val="0"/>
+          <w:numId w:val="14"/>
+        </w:numPr>
+        <w:spacing w:before="100" w:beforeAutospacing="1" w:after="100" w:afterAutospacing="1" w:line="240" w:lineRule="auto"/>
+        <w:rPr>
+          <w:rFonts w:ascii="Arial" w:eastAsia="Times New Roman" w:hAnsi="Arial" w:cs="Arial"/>
+          <w:kern w:val="0"/>
+          <w14:ligatures w14:val="none"/>
+        </w:rPr>
+      </w:pPr>
+      <w:r>
+        <w:rPr>
+          <w:rFonts w:ascii="Arial" w:eastAsia="Times New Roman" w:hAnsi="Arial" w:cs="Arial"/>
+          <w:kern w:val="0"/>
+          <w14:ligatures w14:val="none"/>
+        </w:rPr>
+        <w:t>How often do you feel your processes are unclear or inefficient?</w:t>
+      </w:r>
+    </w:p>
+    <w:p>
+      <w:pPr>
+        <w:spacing w:after="0" w:line="240" w:lineRule="auto"/>
+        <w:rPr>
+          <w:rFonts w:ascii="Arial" w:eastAsia="Times New Roman" w:hAnsi="Arial" w:cs="Arial"/>
+          <w:kern w:val="0"/>
+          <w14:ligatures w14:val="none"/>
+        </w:rPr>
+      </w:pPr>
+      <w:r>
+        <w:rPr>
+          <w:rFonts w:ascii="Arial" w:eastAsia="Times New Roman" w:hAnsi="Arial" w:cs="Arial"/>
+          <w:noProof/>
+          <w:kern w:val="0"/>
+        </w:rPr>
+        <w:pict w14:anchorId="66EF19D6">
+          <v:rect id="_x0000_i1028" alt="" style="width:468pt;height:.05pt;mso-width-percent:0;mso-height-percent:0;mso-width-percent:0;mso-height-percent:0" o:hralign="center" o:hrstd="t" o:hr="t" fillcolor="#a0a0a0" stroked="f"/>
+        </w:pict>
+      </w:r>
+    </w:p>
+    <w:p>
+      <w:pPr>
+        <w:spacing w:before="100" w:beforeAutospacing="1" w:after="100" w:afterAutospacing="1" w:line="240" w:lineRule="auto"/>
+        <w:outlineLvl w:val="1"/>
+        <w:rPr>
+          <w:rFonts w:ascii="Arial" w:eastAsia="Times New Roman" w:hAnsi="Arial" w:cs="Arial"/>
+          <w:b/>
+          <w:bCs/>
+          <w:kern w:val="0"/>
+          <w:sz w:val="36"/>
+          <w:szCs w:val="36"/>
+          <w14:ligatures w14:val="none"/>
+        </w:rPr>
+      </w:pPr>
+      <w:r>
+        <w:rPr>
+          <w:rFonts w:ascii="Arial" w:eastAsia="Times New Roman" w:hAnsi="Arial" w:cs="Arial"/>
+          <w:b/>
+          <w:bCs/>
+          <w:kern w:val="0"/>
+          <w:sz w:val="36"/>
+          <w:szCs w:val="36"/>
+          <w14:ligatures w14:val="none"/>
+        </w:rPr>
+        <w:t>Section 5: Emotional Health Indicators (5 questions)</w:t>
+      </w:r>
+    </w:p>
+    <w:p>
+      <w:pPr>
+        <w:numPr>
+          <w:ilvl w:val="0"/>
+          <w:numId w:val="15"/>
+        </w:numPr>
+        <w:spacing w:before="100" w:beforeAutospacing="1" w:after="100" w:afterAutospacing="1" w:line="240" w:lineRule="auto"/>
+        <w:rPr>
+          <w:rFonts w:ascii="Arial" w:eastAsia="Times New Roman" w:hAnsi="Arial" w:cs="Arial"/>
+          <w:kern w:val="0"/>
+          <w14:ligatures w14:val="none"/>
+        </w:rPr>
+      </w:pPr>
+      <w:r>
+        <w:rPr>
+          <w:rFonts w:ascii="Arial" w:eastAsia="Times New Roman" w:hAnsi="Arial" w:cs="Arial"/>
+          <w:kern w:val="0"/>
+          <w14:ligatures w14:val="none"/>
+        </w:rPr>
+        <w:t>How often do you feel anxious before or during shifts?</w:t>
+      </w:r>
+    </w:p>
+    <w:p>
+      <w:pPr>
+        <w:numPr>
+          <w:ilvl w:val="0"/>
+          <w:numId w:val="15"/>
+        </w:numPr>
+        <w:spacing w:before="100" w:beforeAutospacing="1" w:after="100" w:afterAutospacing="1" w:line="240" w:lineRule="auto"/>
+        <w:rPr>
+          <w:rFonts w:ascii="Arial" w:eastAsia="Times New Roman" w:hAnsi="Arial" w:cs="Arial"/>
+          <w:kern w:val="0"/>
+          <w14:ligatures w14:val="none"/>
+        </w:rPr>
+      </w:pPr>
+      <w:r>
+        <w:rPr>
+          <w:rFonts w:ascii="Arial" w:eastAsia="Times New Roman" w:hAnsi="Arial" w:cs="Arial"/>
+          <w:kern w:val="0"/>
+          <w14:ligatures w14:val="none"/>
+        </w:rPr>
+        <w:t>How often do you feel depressed while working in the SOC?</w:t>
+      </w:r>
+    </w:p>
+    <w:p>
+      <w:pPr>
+        <w:numPr>
+          <w:ilvl w:val="0"/>
+          <w:numId w:val="15"/>
+        </w:numPr>
+        <w:spacing w:before="100" w:beforeAutospacing="1" w:after="100" w:afterAutospacing="1" w:line="240" w:lineRule="auto"/>
+        <w:rPr>
+          <w:rFonts w:ascii="Arial" w:eastAsia="Times New Roman" w:hAnsi="Arial" w:cs="Arial"/>
+          <w:kern w:val="0"/>
+          <w14:ligatures w14:val="none"/>
+        </w:rPr>
+      </w:pPr>
+      <w:r>
+        <w:rPr>
+          <w:rFonts w:ascii="Arial" w:eastAsia="Times New Roman" w:hAnsi="Arial" w:cs="Arial"/>
+          <w:kern w:val="0"/>
+          <w14:ligatures w14:val="none"/>
+        </w:rPr>
+        <w:t>How often do you feel irritable with your colleagues or stakeholders?</w:t>
+      </w:r>
+    </w:p>
+    <w:p>
+      <w:pPr>
+        <w:numPr>
+          <w:ilvl w:val="0"/>
+          <w:numId w:val="15"/>
+        </w:numPr>
+        <w:spacing w:before="100" w:beforeAutospacing="1" w:after="100" w:afterAutospacing="1" w:line="240" w:lineRule="auto"/>
+        <w:rPr>
+          <w:rFonts w:ascii="Arial" w:eastAsia="Times New Roman" w:hAnsi="Arial" w:cs="Arial"/>
+          <w:kern w:val="0"/>
+          <w14:ligatures w14:val="none"/>
+        </w:rPr>
+      </w:pPr>
+      <w:r>
+        <w:rPr>
+          <w:rFonts w:ascii="Arial" w:eastAsia="Times New Roman" w:hAnsi="Arial" w:cs="Arial"/>
+          <w:kern w:val="0"/>
+          <w14:ligatures w14:val="none"/>
+        </w:rPr>
+        <w:t>How often do you feel detached from the outcomes of your work?</w:t>
+      </w:r>
+    </w:p>
+    <w:p>
+      <w:pPr>
+        <w:numPr>
+          <w:ilvl w:val="0"/>
+          <w:numId w:val="15"/>
+        </w:numPr>
+        <w:spacing w:before="100" w:beforeAutospacing="1" w:after="100" w:afterAutospacing="1" w:line="240" w:lineRule="auto"/>
+        <w:rPr>
+          <w:rFonts w:ascii="Arial" w:eastAsia="Times New Roman" w:hAnsi="Arial" w:cs="Arial"/>
+          <w:kern w:val="0"/>
+          <w14:ligatures w14:val="none"/>
+        </w:rPr>
+      </w:pPr>
+      <w:r>
+        <w:rPr>
+          <w:rFonts w:ascii="Arial" w:eastAsia="Times New Roman" w:hAnsi="Arial" w:cs="Arial"/>
+          <w:kern w:val="0"/>
+          <w14:ligatures w14:val="none"/>
+        </w:rPr>
+        <w:t>How often do you feel cynical about the impact of your work?</w:t>
+      </w:r>
+    </w:p>
+    <w:p>
+      <w:pPr>
+        <w:spacing w:after="0" w:line="240" w:lineRule="auto"/>
+        <w:rPr>
+          <w:rFonts w:ascii="Arial" w:eastAsia="Times New Roman" w:hAnsi="Arial" w:cs="Arial"/>
+          <w:kern w:val="0"/>
+          <w14:ligatures w14:val="none"/>
+        </w:rPr>
+      </w:pPr>
+      <w:r>
+        <w:rPr>
+          <w:rFonts w:ascii="Arial" w:eastAsia="Times New Roman" w:hAnsi="Arial" w:cs="Arial"/>
+          <w:noProof/>
+          <w:kern w:val="0"/>
+        </w:rPr>
+        <w:pict w14:anchorId="7DBF1063">
           <v:rect id="_x0000_i1027" alt="" style="width:468pt;height:.05pt;mso-width-percent:0;mso-height-percent:0;mso-width-percent:0;mso-height-percent:0" o:hralign="center" o:hrstd="t" o:hr="t" fillcolor="#a0a0a0" stroked="f"/>
         </w:pict>
       </w:r>
@@ -239,14 +1143,14 @@
           <w:szCs w:val="36"/>
           <w14:ligatures w14:val="none"/>
         </w:rPr>
-        <w:t>Section 1: Personal Burnout (12 questions)</w:t>
+        <w:t>Section 6: Engagement and Purpose (5 questions)</w:t>
       </w:r>
     </w:p>
     <w:p>
       <w:pPr>
         <w:numPr>
           <w:ilvl w:val="0"/>
-          <w:numId w:val="2"/>
+          <w:numId w:val="16"/>
         </w:numPr>
         <w:spacing w:before="100" w:beforeAutospacing="1" w:after="100" w:afterAutospacing="1" w:line="240" w:lineRule="auto"/>
         <w:rPr>
@@ -261,14 +1165,14 @@
           <w:kern w:val="0"/>
           <w14:ligatures w14:val="none"/>
         </w:rPr>
-        <w:t>How often do overnight on-call alerts disrupt your sleep?</w:t>
+        <w:t>How often do you feel connected to the mission of your security team?</w:t>
       </w:r>
     </w:p>
     <w:p>
       <w:pPr>
         <w:numPr>
           <w:ilvl w:val="0"/>
-          <w:numId w:val="2"/>
+          <w:numId w:val="16"/>
         </w:numPr>
         <w:spacing w:before="100" w:beforeAutospacing="1" w:after="100" w:afterAutospacing="1" w:line="240" w:lineRule="auto"/>
         <w:rPr>
@@ -283,14 +1187,14 @@
           <w:kern w:val="0"/>
           <w14:ligatures w14:val="none"/>
         </w:rPr>
-        <w:t>How often do you feel physically drained after a shift?</w:t>
+        <w:t>How often do you feel your work aligns with your personal values?</w:t>
       </w:r>
     </w:p>
     <w:p>
       <w:pPr>
         <w:numPr>
           <w:ilvl w:val="0"/>
-          <w:numId w:val="2"/>
+          <w:numId w:val="16"/>
         </w:numPr>
         <w:spacing w:before="100" w:beforeAutospacing="1" w:after="100" w:afterAutospacing="1" w:line="240" w:lineRule="auto"/>
         <w:rPr>
@@ -305,14 +1209,15 @@
           <w:kern w:val="0"/>
           <w14:ligatures w14:val="none"/>
         </w:rPr>
-        <w:t>How often do you feel mentally exhausted after monitoring dashboards for extended periods?</w:t>
+        <w:lastRenderedPageBreak/>
+        <w:t>How often do you feel your contributions make a difference in the organization?</w:t>
       </w:r>
     </w:p>
     <w:p>
       <w:pPr>
         <w:numPr>
           <w:ilvl w:val="0"/>
-          <w:numId w:val="2"/>
+          <w:numId w:val="16"/>
         </w:numPr>
         <w:spacing w:before="100" w:beforeAutospacing="1" w:after="100" w:afterAutospacing="1" w:line="240" w:lineRule="auto"/>
         <w:rPr>
@@ -327,14 +1232,14 @@
           <w:kern w:val="0"/>
           <w14:ligatures w14:val="none"/>
         </w:rPr>
-        <w:t>How often do you feel unable to relax between shifts?</w:t>
+        <w:t>How often do you feel motivated to improve your skills?</w:t>
       </w:r>
     </w:p>
     <w:p>
       <w:pPr>
         <w:numPr>
           <w:ilvl w:val="0"/>
-          <w:numId w:val="2"/>
+          <w:numId w:val="16"/>
         </w:numPr>
         <w:spacing w:before="100" w:beforeAutospacing="1" w:after="100" w:afterAutospacing="1" w:line="240" w:lineRule="auto"/>
         <w:rPr>
@@ -349,14 +1254,61 @@
           <w:kern w:val="0"/>
           <w14:ligatures w14:val="none"/>
         </w:rPr>
-        <w:t>How often do you feel your personal relationships are strained due to your work schedule?</w:t>
+        <w:t>How often do you feel engaged and energized by your cybersecurity work?</w:t>
+      </w:r>
+    </w:p>
+    <w:p>
+      <w:pPr>
+        <w:spacing w:after="0" w:line="240" w:lineRule="auto"/>
+        <w:rPr>
+          <w:rFonts w:ascii="Arial" w:eastAsia="Times New Roman" w:hAnsi="Arial" w:cs="Arial"/>
+          <w:kern w:val="0"/>
+          <w14:ligatures w14:val="none"/>
+        </w:rPr>
+      </w:pPr>
+      <w:r>
+        <w:rPr>
+          <w:rFonts w:ascii="Arial" w:eastAsia="Times New Roman" w:hAnsi="Arial" w:cs="Arial"/>
+          <w:noProof/>
+          <w:kern w:val="0"/>
+        </w:rPr>
+        <w:pict w14:anchorId="25E4AA84">
+          <v:rect id="_x0000_i1026" alt="" style="width:468pt;height:.05pt;mso-width-percent:0;mso-height-percent:0;mso-width-percent:0;mso-height-percent:0" o:hralign="center" o:hrstd="t" o:hr="t" fillcolor="#a0a0a0" stroked="f"/>
+        </w:pict>
+      </w:r>
+    </w:p>
+    <w:p>
+      <w:pPr>
+        <w:spacing w:before="100" w:beforeAutospacing="1" w:after="100" w:afterAutospacing="1" w:line="240" w:lineRule="auto"/>
+        <w:outlineLvl w:val="1"/>
+        <w:rPr>
+          <w:rFonts w:ascii="Arial" w:eastAsia="Times New Roman" w:hAnsi="Arial" w:cs="Arial"/>
+          <w:b/>
+          <w:bCs/>
+          <w:kern w:val="0"/>
+          <w:sz w:val="36"/>
+          <w:szCs w:val="36"/>
+          <w14:ligatures w14:val="none"/>
+        </w:rPr>
+      </w:pPr>
+      <w:r>
+        <w:rPr>
+          <w:rFonts w:ascii="Arial" w:eastAsia="Times New Roman" w:hAnsi="Arial" w:cs="Arial"/>
+          <w:b/>
+          <w:bCs/>
+          <w:kern w:val="0"/>
+          <w:sz w:val="36"/>
+          <w:szCs w:val="36"/>
+          <w14:ligatures w14:val="none"/>
+        </w:rPr>
+        <w:t>Scoring Guidance</w:t>
       </w:r>
     </w:p>
     <w:p>
       <w:pPr>
         <w:numPr>
           <w:ilvl w:val="0"/>
-          <w:numId w:val="2"/>
+          <w:numId w:val="17"/>
         </w:numPr>
         <w:spacing w:before="100" w:beforeAutospacing="1" w:after="100" w:afterAutospacing="1" w:line="240" w:lineRule="auto"/>
         <w:rPr>
@@ -368,17 +1320,19 @@
       <w:r>
         <w:rPr>
           <w:rFonts w:ascii="Arial" w:eastAsia="Times New Roman" w:hAnsi="Arial" w:cs="Arial"/>
-          <w:kern w:val="0"/>
-          <w14:ligatures w14:val="none"/>
-        </w:rPr>
-        <w:t>How often do you feel your health is negatively affected by shift work?</w:t>
+          <w:b/>
+          <w:bCs/>
+          <w:kern w:val="0"/>
+          <w14:ligatures w14:val="none"/>
+        </w:rPr>
+        <w:t>Always = 100</w:t>
       </w:r>
     </w:p>
     <w:p>
       <w:pPr>
         <w:numPr>
           <w:ilvl w:val="0"/>
-          <w:numId w:val="2"/>
+          <w:numId w:val="17"/>
         </w:numPr>
         <w:spacing w:before="100" w:beforeAutospacing="1" w:after="100" w:afterAutospacing="1" w:line="240" w:lineRule="auto"/>
         <w:rPr>
@@ -390,17 +1344,19 @@
       <w:r>
         <w:rPr>
           <w:rFonts w:ascii="Arial" w:eastAsia="Times New Roman" w:hAnsi="Arial" w:cs="Arial"/>
-          <w:kern w:val="0"/>
-          <w14:ligatures w14:val="none"/>
-        </w:rPr>
-        <w:t>How often do you feel anxious thinking about upcoming shifts?</w:t>
+          <w:b/>
+          <w:bCs/>
+          <w:kern w:val="0"/>
+          <w14:ligatures w14:val="none"/>
+        </w:rPr>
+        <w:t>Often = 75</w:t>
       </w:r>
     </w:p>
     <w:p>
       <w:pPr>
         <w:numPr>
           <w:ilvl w:val="0"/>
-          <w:numId w:val="2"/>
+          <w:numId w:val="17"/>
         </w:numPr>
         <w:spacing w:before="100" w:beforeAutospacing="1" w:after="100" w:afterAutospacing="1" w:line="240" w:lineRule="auto"/>
         <w:rPr>
@@ -412,17 +1368,19 @@
       <w:r>
         <w:rPr>
           <w:rFonts w:ascii="Arial" w:eastAsia="Times New Roman" w:hAnsi="Arial" w:cs="Arial"/>
-          <w:kern w:val="0"/>
-          <w14:ligatures w14:val="none"/>
-        </w:rPr>
-        <w:t>How often do you feel disconnected from your personal interests due to work fatigue?</w:t>
+          <w:b/>
+          <w:bCs/>
+          <w:kern w:val="0"/>
+          <w14:ligatures w14:val="none"/>
+        </w:rPr>
+        <w:t>Sometimes = 50</w:t>
       </w:r>
     </w:p>
     <w:p>
       <w:pPr>
         <w:numPr>
           <w:ilvl w:val="0"/>
-          <w:numId w:val="2"/>
+          <w:numId w:val="17"/>
         </w:numPr>
         <w:spacing w:before="100" w:beforeAutospacing="1" w:after="100" w:afterAutospacing="1" w:line="240" w:lineRule="auto"/>
         <w:rPr>
@@ -434,17 +1392,19 @@
       <w:r>
         <w:rPr>
           <w:rFonts w:ascii="Arial" w:eastAsia="Times New Roman" w:hAnsi="Arial" w:cs="Arial"/>
-          <w:kern w:val="0"/>
-          <w14:ligatures w14:val="none"/>
-        </w:rPr>
-        <w:t>How often do you experience headaches or body aches after shifts?</w:t>
+          <w:b/>
+          <w:bCs/>
+          <w:kern w:val="0"/>
+          <w14:ligatures w14:val="none"/>
+        </w:rPr>
+        <w:t>Seldom = 25</w:t>
       </w:r>
     </w:p>
     <w:p>
       <w:pPr>
         <w:numPr>
           <w:ilvl w:val="0"/>
-          <w:numId w:val="2"/>
+          <w:numId w:val="17"/>
         </w:numPr>
         <w:spacing w:before="100" w:beforeAutospacing="1" w:after="100" w:afterAutospacing="1" w:line="240" w:lineRule="auto"/>
         <w:rPr>
@@ -456,17 +1416,46 @@
       <w:r>
         <w:rPr>
           <w:rFonts w:ascii="Arial" w:eastAsia="Times New Roman" w:hAnsi="Arial" w:cs="Arial"/>
-          <w:kern w:val="0"/>
-          <w14:ligatures w14:val="none"/>
-        </w:rPr>
-        <w:t>How often do you feel you are constantly on high alert, even off-duty?</w:t>
+          <w:b/>
+          <w:bCs/>
+          <w:kern w:val="0"/>
+          <w14:ligatures w14:val="none"/>
+        </w:rPr>
+        <w:t>Never/almost never = 0</w:t>
+      </w:r>
+    </w:p>
+    <w:p>
+      <w:pPr>
+        <w:spacing w:before="100" w:beforeAutospacing="1" w:after="100" w:afterAutospacing="1" w:line="240" w:lineRule="auto"/>
+        <w:outlineLvl w:val="2"/>
+        <w:rPr>
+          <w:rFonts w:ascii="Arial" w:eastAsia="Times New Roman" w:hAnsi="Arial" w:cs="Arial"/>
+          <w:b/>
+          <w:bCs/>
+          <w:kern w:val="0"/>
+          <w:sz w:val="27"/>
+          <w:szCs w:val="27"/>
+          <w14:ligatures w14:val="none"/>
+        </w:rPr>
+      </w:pPr>
+      <w:r>
+        <w:rPr>
+          <w:rFonts w:ascii="Arial" w:eastAsia="Times New Roman" w:hAnsi="Arial" w:cs="Arial"/>
+          <w:b/>
+          <w:bCs/>
+          <w:kern w:val="0"/>
+          <w:sz w:val="27"/>
+          <w:szCs w:val="27"/>
+          <w14:ligatures w14:val="none"/>
+        </w:rPr>
+        <w:t>Calculate the average per section:</w:t>
       </w:r>
     </w:p>
     <w:p>
       <w:pPr>
         <w:numPr>
           <w:ilvl w:val="0"/>
-          <w:numId w:val="2"/>
+          <w:numId w:val="18"/>
         </w:numPr>
         <w:spacing w:before="100" w:beforeAutospacing="1" w:after="100" w:afterAutospacing="1" w:line="240" w:lineRule="auto"/>
         <w:rPr>
@@ -478,17 +1467,27 @@
       <w:r>
         <w:rPr>
           <w:rFonts w:ascii="Arial" w:eastAsia="Times New Roman" w:hAnsi="Arial" w:cs="Arial"/>
-          <w:kern w:val="0"/>
-          <w14:ligatures w14:val="none"/>
-        </w:rPr>
-        <w:t>How often do you feel socially withdrawn due to work exhaustion?</w:t>
+          <w:b/>
+          <w:bCs/>
+          <w:kern w:val="0"/>
+          <w14:ligatures w14:val="none"/>
+        </w:rPr>
+        <w:t>0–49:</w:t>
+      </w:r>
+      <w:r>
+        <w:rPr>
+          <w:rFonts w:ascii="Arial" w:eastAsia="Times New Roman" w:hAnsi="Arial" w:cs="Arial"/>
+          <w:kern w:val="0"/>
+          <w14:ligatures w14:val="none"/>
+        </w:rPr>
+        <w:t xml:space="preserve"> Low burnout risk</w:t>
       </w:r>
     </w:p>
     <w:p>
       <w:pPr>
         <w:numPr>
           <w:ilvl w:val="0"/>
-          <w:numId w:val="2"/>
+          <w:numId w:val="18"/>
         </w:numPr>
         <w:spacing w:before="100" w:beforeAutospacing="1" w:after="100" w:afterAutospacing="1" w:line="240" w:lineRule="auto"/>
         <w:rPr>
@@ -498,25 +1497,34 @@
         </w:rPr>
       </w:pPr>
       <w:r>
-        <w:rPr>
-          <w:rFonts w:ascii="Arial" w:eastAsia="Times New Roman" w:hAnsi="Arial" w:cs="Arial"/>
-          <w:kern w:val="0"/>
-          <w14:ligatures w14:val="none"/>
-        </w:rPr>
-        <w:t>How often do you feel unable to mentally detach from security incidents?</w:t>
-      </w:r>
-    </w:p>
-    <w:p>
-      <w:pPr>
-        <w:spacing w:before="100" w:beforeAutospacing="1" w:after="100" w:afterAutospacing="1" w:line="240" w:lineRule="auto"/>
-        <w:outlineLvl w:val="1"/>
         <w:rPr>
           <w:rFonts w:ascii="Arial" w:eastAsia="Times New Roman" w:hAnsi="Arial" w:cs="Arial"/>
           <w:b/>
           <w:bCs/>
           <w:kern w:val="0"/>
-          <w:sz w:val="36"/>
-          <w:szCs w:val="36"/>
+          <w14:ligatures w14:val="none"/>
+        </w:rPr>
+        <w:t>50–74:</w:t>
+      </w:r>
+      <w:r>
+        <w:rPr>
+          <w:rFonts w:ascii="Arial" w:eastAsia="Times New Roman" w:hAnsi="Arial" w:cs="Arial"/>
+          <w:kern w:val="0"/>
+          <w14:ligatures w14:val="none"/>
+        </w:rPr>
+        <w:t xml:space="preserve"> Moderate burnout risk</w:t>
+      </w:r>
+    </w:p>
+    <w:p>
+      <w:pPr>
+        <w:numPr>
+          <w:ilvl w:val="0"/>
+          <w:numId w:val="18"/>
+        </w:numPr>
+        <w:spacing w:before="100" w:beforeAutospacing="1" w:after="100" w:afterAutospacing="1" w:line="240" w:lineRule="auto"/>
+        <w:rPr>
+          <w:rFonts w:ascii="Arial" w:eastAsia="Times New Roman" w:hAnsi="Arial" w:cs="Arial"/>
+          <w:kern w:val="0"/>
           <w14:ligatures w14:val="none"/>
         </w:rPr>
       </w:pPr>
@@ -526,1542 +1534,17 @@
           <w:b/>
           <w:bCs/>
           <w:kern w:val="0"/>
-          <w:sz w:val="36"/>
-          <w:szCs w:val="36"/>
-          <w14:ligatures w14:val="none"/>
-        </w:rPr>
-        <w:t>Section 2: Work-Related Burnout (12 questions)</w:t>
-      </w:r>
-    </w:p>
-    <w:p>
-      <w:pPr>
-        <w:numPr>
-          <w:ilvl w:val="0"/>
-          <w:numId w:val="3"/>
-        </w:numPr>
-        <w:spacing w:before="100" w:beforeAutospacing="1" w:after="100" w:afterAutospacing="1" w:line="240" w:lineRule="auto"/>
-        <w:rPr>
-          <w:rFonts w:ascii="Arial" w:eastAsia="Times New Roman" w:hAnsi="Arial" w:cs="Arial"/>
-          <w:kern w:val="0"/>
-          <w14:ligatures w14:val="none"/>
-        </w:rPr>
-      </w:pPr>
-      <w:r>
-        <w:rPr>
-          <w:rFonts w:ascii="Arial" w:eastAsia="Times New Roman" w:hAnsi="Arial" w:cs="Arial"/>
-          <w:kern w:val="0"/>
-          <w14:ligatures w14:val="none"/>
-        </w:rPr>
-        <w:t>How often do you feel overwhelmed by the volume of security alerts?</w:t>
-      </w:r>
-    </w:p>
-    <w:p>
-      <w:pPr>
-        <w:numPr>
-          <w:ilvl w:val="0"/>
-          <w:numId w:val="3"/>
-        </w:numPr>
-        <w:spacing w:before="100" w:beforeAutospacing="1" w:after="100" w:afterAutospacing="1" w:line="240" w:lineRule="auto"/>
-        <w:rPr>
-          <w:rFonts w:ascii="Arial" w:eastAsia="Times New Roman" w:hAnsi="Arial" w:cs="Arial"/>
-          <w:kern w:val="0"/>
-          <w14:ligatures w14:val="none"/>
-        </w:rPr>
-      </w:pPr>
-      <w:r>
-        <w:rPr>
-          <w:rFonts w:ascii="Arial" w:eastAsia="Times New Roman" w:hAnsi="Arial" w:cs="Arial"/>
-          <w:kern w:val="0"/>
-          <w14:ligatures w14:val="none"/>
-        </w:rPr>
-        <w:t>How often do you feel frustrated by repetitive false positives?</w:t>
-      </w:r>
-    </w:p>
-    <w:p>
-      <w:pPr>
-        <w:numPr>
-          <w:ilvl w:val="0"/>
-          <w:numId w:val="3"/>
-        </w:numPr>
-        <w:spacing w:before="100" w:beforeAutospacing="1" w:after="100" w:afterAutospacing="1" w:line="240" w:lineRule="auto"/>
-        <w:rPr>
-          <w:rFonts w:ascii="Arial" w:eastAsia="Times New Roman" w:hAnsi="Arial" w:cs="Arial"/>
-          <w:kern w:val="0"/>
-          <w14:ligatures w14:val="none"/>
-        </w:rPr>
-      </w:pPr>
-      <w:r>
-        <w:rPr>
-          <w:rFonts w:ascii="Arial" w:eastAsia="Times New Roman" w:hAnsi="Arial" w:cs="Arial"/>
-          <w:kern w:val="0"/>
-          <w14:ligatures w14:val="none"/>
-        </w:rPr>
-        <w:t>How often do you feel cognitive fatigue from triaging alerts across multiple tools?</w:t>
-      </w:r>
-    </w:p>
-    <w:p>
-      <w:pPr>
-        <w:numPr>
-          <w:ilvl w:val="0"/>
-          <w:numId w:val="3"/>
-        </w:numPr>
-        <w:spacing w:before="100" w:beforeAutospacing="1" w:after="100" w:afterAutospacing="1" w:line="240" w:lineRule="auto"/>
-        <w:rPr>
-          <w:rFonts w:ascii="Arial" w:eastAsia="Times New Roman" w:hAnsi="Arial" w:cs="Arial"/>
-          <w:kern w:val="0"/>
-          <w14:ligatures w14:val="none"/>
-        </w:rPr>
-      </w:pPr>
-      <w:r>
-        <w:rPr>
-          <w:rFonts w:ascii="Arial" w:eastAsia="Times New Roman" w:hAnsi="Arial" w:cs="Arial"/>
-          <w:kern w:val="0"/>
-          <w14:ligatures w14:val="none"/>
-        </w:rPr>
-        <w:t>How often do you feel stressed by investigating multiple incidents simultaneously?</w:t>
-      </w:r>
-    </w:p>
-    <w:p>
-      <w:pPr>
-        <w:numPr>
-          <w:ilvl w:val="0"/>
-          <w:numId w:val="3"/>
-        </w:numPr>
-        <w:spacing w:before="100" w:beforeAutospacing="1" w:after="100" w:afterAutospacing="1" w:line="240" w:lineRule="auto"/>
-        <w:rPr>
-          <w:rFonts w:ascii="Arial" w:eastAsia="Times New Roman" w:hAnsi="Arial" w:cs="Arial"/>
-          <w:kern w:val="0"/>
-          <w14:ligatures w14:val="none"/>
-        </w:rPr>
-      </w:pPr>
-      <w:r>
-        <w:rPr>
-          <w:rFonts w:ascii="Arial" w:eastAsia="Times New Roman" w:hAnsi="Arial" w:cs="Arial"/>
-          <w:kern w:val="0"/>
-          <w14:ligatures w14:val="none"/>
-        </w:rPr>
-        <w:lastRenderedPageBreak/>
-        <w:t>How often do you feel your workload exceeds your capacity?</w:t>
-      </w:r>
-    </w:p>
-    <w:p>
-      <w:pPr>
-        <w:numPr>
-          <w:ilvl w:val="0"/>
-          <w:numId w:val="3"/>
-        </w:numPr>
-        <w:spacing w:before="100" w:beforeAutospacing="1" w:after="100" w:afterAutospacing="1" w:line="240" w:lineRule="auto"/>
-        <w:rPr>
-          <w:rFonts w:ascii="Arial" w:eastAsia="Times New Roman" w:hAnsi="Arial" w:cs="Arial"/>
-          <w:kern w:val="0"/>
-          <w14:ligatures w14:val="none"/>
-        </w:rPr>
-      </w:pPr>
-      <w:r>
-        <w:rPr>
-          <w:rFonts w:ascii="Arial" w:eastAsia="Times New Roman" w:hAnsi="Arial" w:cs="Arial"/>
-          <w:kern w:val="0"/>
-          <w14:ligatures w14:val="none"/>
-        </w:rPr>
-        <w:t>How often do you feel you receive insufficient recognition for your work?</w:t>
-      </w:r>
-    </w:p>
-    <w:p>
-      <w:pPr>
-        <w:numPr>
-          <w:ilvl w:val="0"/>
-          <w:numId w:val="3"/>
-        </w:numPr>
-        <w:spacing w:before="100" w:beforeAutospacing="1" w:after="100" w:afterAutospacing="1" w:line="240" w:lineRule="auto"/>
-        <w:rPr>
-          <w:rFonts w:ascii="Arial" w:eastAsia="Times New Roman" w:hAnsi="Arial" w:cs="Arial"/>
-          <w:kern w:val="0"/>
-          <w14:ligatures w14:val="none"/>
-        </w:rPr>
-      </w:pPr>
-      <w:r>
-        <w:rPr>
-          <w:rFonts w:ascii="Arial" w:eastAsia="Times New Roman" w:hAnsi="Arial" w:cs="Arial"/>
-          <w:kern w:val="0"/>
-          <w14:ligatures w14:val="none"/>
-        </w:rPr>
-        <w:t>How often do you feel mentally drained after EDR or SIEM investigations?</w:t>
-      </w:r>
-    </w:p>
-    <w:p>
-      <w:pPr>
-        <w:numPr>
-          <w:ilvl w:val="0"/>
-          <w:numId w:val="3"/>
-        </w:numPr>
-        <w:spacing w:before="100" w:beforeAutospacing="1" w:after="100" w:afterAutospacing="1" w:line="240" w:lineRule="auto"/>
-        <w:rPr>
-          <w:rFonts w:ascii="Arial" w:eastAsia="Times New Roman" w:hAnsi="Arial" w:cs="Arial"/>
-          <w:kern w:val="0"/>
-          <w14:ligatures w14:val="none"/>
-        </w:rPr>
-      </w:pPr>
-      <w:r>
-        <w:rPr>
-          <w:rFonts w:ascii="Arial" w:eastAsia="Times New Roman" w:hAnsi="Arial" w:cs="Arial"/>
-          <w:kern w:val="0"/>
-          <w14:ligatures w14:val="none"/>
-        </w:rPr>
-        <w:t>How often do you feel pressure to respond quickly while sacrificing thoroughness?</w:t>
-      </w:r>
-    </w:p>
-    <w:p>
-      <w:pPr>
-        <w:numPr>
-          <w:ilvl w:val="0"/>
-          <w:numId w:val="3"/>
-        </w:numPr>
-        <w:spacing w:before="100" w:beforeAutospacing="1" w:after="100" w:afterAutospacing="1" w:line="240" w:lineRule="auto"/>
-        <w:rPr>
-          <w:rFonts w:ascii="Arial" w:eastAsia="Times New Roman" w:hAnsi="Arial" w:cs="Arial"/>
-          <w:kern w:val="0"/>
-          <w14:ligatures w14:val="none"/>
-        </w:rPr>
-      </w:pPr>
-      <w:r>
-        <w:rPr>
-          <w:rFonts w:ascii="Arial" w:eastAsia="Times New Roman" w:hAnsi="Arial" w:cs="Arial"/>
-          <w:kern w:val="0"/>
-          <w14:ligatures w14:val="none"/>
-        </w:rPr>
-        <w:t>How often do you feel your decision-making is slowed by mental fatigue?</w:t>
-      </w:r>
-    </w:p>
-    <w:p>
-      <w:pPr>
-        <w:numPr>
-          <w:ilvl w:val="0"/>
-          <w:numId w:val="3"/>
-        </w:numPr>
-        <w:spacing w:before="100" w:beforeAutospacing="1" w:after="100" w:afterAutospacing="1" w:line="240" w:lineRule="auto"/>
-        <w:rPr>
-          <w:rFonts w:ascii="Arial" w:eastAsia="Times New Roman" w:hAnsi="Arial" w:cs="Arial"/>
-          <w:kern w:val="0"/>
-          <w14:ligatures w14:val="none"/>
-        </w:rPr>
-      </w:pPr>
-      <w:r>
-        <w:rPr>
-          <w:rFonts w:ascii="Arial" w:eastAsia="Times New Roman" w:hAnsi="Arial" w:cs="Arial"/>
-          <w:kern w:val="0"/>
-          <w14:ligatures w14:val="none"/>
-        </w:rPr>
-        <w:t>How often do you feel demotivated starting your shift?</w:t>
-      </w:r>
-    </w:p>
-    <w:p>
-      <w:pPr>
-        <w:numPr>
-          <w:ilvl w:val="0"/>
-          <w:numId w:val="3"/>
-        </w:numPr>
-        <w:spacing w:before="100" w:beforeAutospacing="1" w:after="100" w:afterAutospacing="1" w:line="240" w:lineRule="auto"/>
-        <w:rPr>
-          <w:rFonts w:ascii="Arial" w:eastAsia="Times New Roman" w:hAnsi="Arial" w:cs="Arial"/>
-          <w:kern w:val="0"/>
-          <w14:ligatures w14:val="none"/>
-        </w:rPr>
-      </w:pPr>
-      <w:r>
-        <w:rPr>
-          <w:rFonts w:ascii="Arial" w:eastAsia="Times New Roman" w:hAnsi="Arial" w:cs="Arial"/>
-          <w:kern w:val="0"/>
-          <w14:ligatures w14:val="none"/>
-        </w:rPr>
-        <w:t>How often do you feel your work environment lacks supportive collaboration?</w:t>
-      </w:r>
-    </w:p>
-    <w:p>
-      <w:pPr>
-        <w:numPr>
-          <w:ilvl w:val="0"/>
-          <w:numId w:val="3"/>
-        </w:numPr>
-        <w:spacing w:before="100" w:beforeAutospacing="1" w:after="100" w:afterAutospacing="1" w:line="240" w:lineRule="auto"/>
-        <w:rPr>
-          <w:rFonts w:ascii="Arial" w:eastAsia="Times New Roman" w:hAnsi="Arial" w:cs="Arial"/>
-          <w:kern w:val="0"/>
-          <w14:ligatures w14:val="none"/>
-        </w:rPr>
-      </w:pPr>
-      <w:r>
-        <w:rPr>
-          <w:rFonts w:ascii="Arial" w:eastAsia="Times New Roman" w:hAnsi="Arial" w:cs="Arial"/>
-          <w:kern w:val="0"/>
-          <w14:ligatures w14:val="none"/>
-        </w:rPr>
-        <w:t>How often do you feel your role lacks the resources needed to do your job effectively?</w:t>
-      </w:r>
-    </w:p>
-    <w:p>
-      <w:pPr>
-        <w:spacing w:before="100" w:beforeAutospacing="1" w:after="100" w:afterAutospacing="1" w:line="240" w:lineRule="auto"/>
-        <w:outlineLvl w:val="1"/>
-        <w:rPr>
-          <w:rFonts w:ascii="Arial" w:eastAsia="Times New Roman" w:hAnsi="Arial" w:cs="Arial"/>
-          <w:b/>
-          <w:bCs/>
-          <w:kern w:val="0"/>
-          <w:sz w:val="36"/>
-          <w:szCs w:val="36"/>
-          <w14:ligatures w14:val="none"/>
-        </w:rPr>
-      </w:pPr>
-      <w:r>
-        <w:rPr>
-          <w:rFonts w:ascii="Arial" w:eastAsia="Times New Roman" w:hAnsi="Arial" w:cs="Arial"/>
-          <w:b/>
-          <w:bCs/>
-          <w:kern w:val="0"/>
-          <w:sz w:val="36"/>
-          <w:szCs w:val="36"/>
-          <w14:ligatures w14:val="none"/>
-        </w:rPr>
-        <w:t>Section 3: Client/Stakeholder Burnout (10 questions)</w:t>
-      </w:r>
-    </w:p>
-    <w:p>
-      <w:pPr>
-        <w:numPr>
-          <w:ilvl w:val="0"/>
-          <w:numId w:val="4"/>
-        </w:numPr>
-        <w:spacing w:before="100" w:beforeAutospacing="1" w:after="100" w:afterAutospacing="1" w:line="240" w:lineRule="auto"/>
-        <w:rPr>
-          <w:rFonts w:ascii="Arial" w:eastAsia="Times New Roman" w:hAnsi="Arial" w:cs="Arial"/>
-          <w:kern w:val="0"/>
-          <w14:ligatures w14:val="none"/>
-        </w:rPr>
-      </w:pPr>
-      <w:r>
-        <w:rPr>
-          <w:rFonts w:ascii="Arial" w:eastAsia="Times New Roman" w:hAnsi="Arial" w:cs="Arial"/>
-          <w:kern w:val="0"/>
-          <w14:ligatures w14:val="none"/>
-        </w:rPr>
-        <w:t>How often do you feel stakeholder escalations add stress to your workload?</w:t>
-      </w:r>
-    </w:p>
-    <w:p>
-      <w:pPr>
-        <w:numPr>
-          <w:ilvl w:val="0"/>
-          <w:numId w:val="4"/>
-        </w:numPr>
-        <w:spacing w:before="100" w:beforeAutospacing="1" w:after="100" w:afterAutospacing="1" w:line="240" w:lineRule="auto"/>
-        <w:rPr>
-          <w:rFonts w:ascii="Arial" w:eastAsia="Times New Roman" w:hAnsi="Arial" w:cs="Arial"/>
-          <w:kern w:val="0"/>
-          <w14:ligatures w14:val="none"/>
-        </w:rPr>
-      </w:pPr>
-      <w:r>
-        <w:rPr>
-          <w:rFonts w:ascii="Arial" w:eastAsia="Times New Roman" w:hAnsi="Arial" w:cs="Arial"/>
-          <w:kern w:val="0"/>
-          <w14:ligatures w14:val="none"/>
-        </w:rPr>
-        <w:t>How often do you feel internal customer demands are unrealistic during incidents?</w:t>
-      </w:r>
-    </w:p>
-    <w:p>
-      <w:pPr>
-        <w:numPr>
-          <w:ilvl w:val="0"/>
-          <w:numId w:val="4"/>
-        </w:numPr>
-        <w:spacing w:before="100" w:beforeAutospacing="1" w:after="100" w:afterAutospacing="1" w:line="240" w:lineRule="auto"/>
-        <w:rPr>
-          <w:rFonts w:ascii="Arial" w:eastAsia="Times New Roman" w:hAnsi="Arial" w:cs="Arial"/>
-          <w:kern w:val="0"/>
-          <w14:ligatures w14:val="none"/>
-        </w:rPr>
-      </w:pPr>
-      <w:r>
-        <w:rPr>
-          <w:rFonts w:ascii="Arial" w:eastAsia="Times New Roman" w:hAnsi="Arial" w:cs="Arial"/>
-          <w:kern w:val="0"/>
-          <w14:ligatures w14:val="none"/>
-        </w:rPr>
-        <w:t>How often do you feel your focus is interrupted by stakeholder requests?</w:t>
-      </w:r>
-    </w:p>
-    <w:p>
-      <w:pPr>
-        <w:numPr>
-          <w:ilvl w:val="0"/>
-          <w:numId w:val="4"/>
-        </w:numPr>
-        <w:spacing w:before="100" w:beforeAutospacing="1" w:after="100" w:afterAutospacing="1" w:line="240" w:lineRule="auto"/>
-        <w:rPr>
-          <w:rFonts w:ascii="Arial" w:eastAsia="Times New Roman" w:hAnsi="Arial" w:cs="Arial"/>
-          <w:kern w:val="0"/>
-          <w14:ligatures w14:val="none"/>
-        </w:rPr>
-      </w:pPr>
-      <w:r>
-        <w:rPr>
-          <w:rFonts w:ascii="Arial" w:eastAsia="Times New Roman" w:hAnsi="Arial" w:cs="Arial"/>
-          <w:kern w:val="0"/>
-          <w14:ligatures w14:val="none"/>
-        </w:rPr>
-        <w:t>How often do you feel stakeholder communication increases your stress levels?</w:t>
-      </w:r>
-    </w:p>
-    <w:p>
-      <w:pPr>
-        <w:numPr>
-          <w:ilvl w:val="0"/>
-          <w:numId w:val="4"/>
-        </w:numPr>
-        <w:spacing w:before="100" w:beforeAutospacing="1" w:after="100" w:afterAutospacing="1" w:line="240" w:lineRule="auto"/>
-        <w:rPr>
-          <w:rFonts w:ascii="Arial" w:eastAsia="Times New Roman" w:hAnsi="Arial" w:cs="Arial"/>
-          <w:kern w:val="0"/>
-          <w14:ligatures w14:val="none"/>
-        </w:rPr>
-      </w:pPr>
-      <w:r>
-        <w:rPr>
-          <w:rFonts w:ascii="Arial" w:eastAsia="Times New Roman" w:hAnsi="Arial" w:cs="Arial"/>
-          <w:kern w:val="0"/>
-          <w14:ligatures w14:val="none"/>
-        </w:rPr>
-        <w:t>How often do you feel pressure to prioritize stakeholder needs over effective analysis?</w:t>
-      </w:r>
-    </w:p>
-    <w:p>
-      <w:pPr>
-        <w:numPr>
-          <w:ilvl w:val="0"/>
-          <w:numId w:val="4"/>
-        </w:numPr>
-        <w:spacing w:before="100" w:beforeAutospacing="1" w:after="100" w:afterAutospacing="1" w:line="240" w:lineRule="auto"/>
-        <w:rPr>
-          <w:rFonts w:ascii="Arial" w:eastAsia="Times New Roman" w:hAnsi="Arial" w:cs="Arial"/>
-          <w:kern w:val="0"/>
-          <w14:ligatures w14:val="none"/>
-        </w:rPr>
-      </w:pPr>
-      <w:r>
-        <w:rPr>
-          <w:rFonts w:ascii="Arial" w:eastAsia="Times New Roman" w:hAnsi="Arial" w:cs="Arial"/>
-          <w:kern w:val="0"/>
-          <w14:ligatures w14:val="none"/>
-        </w:rPr>
-        <w:t>How often do you feel stakeholders do not understand the complexity of your work?</w:t>
-      </w:r>
-    </w:p>
-    <w:p>
-      <w:pPr>
-        <w:numPr>
-          <w:ilvl w:val="0"/>
-          <w:numId w:val="4"/>
-        </w:numPr>
-        <w:spacing w:before="100" w:beforeAutospacing="1" w:after="100" w:afterAutospacing="1" w:line="240" w:lineRule="auto"/>
-        <w:rPr>
-          <w:rFonts w:ascii="Arial" w:eastAsia="Times New Roman" w:hAnsi="Arial" w:cs="Arial"/>
-          <w:kern w:val="0"/>
-          <w14:ligatures w14:val="none"/>
-        </w:rPr>
-      </w:pPr>
-      <w:r>
-        <w:rPr>
-          <w:rFonts w:ascii="Arial" w:eastAsia="Times New Roman" w:hAnsi="Arial" w:cs="Arial"/>
-          <w:kern w:val="0"/>
-          <w14:ligatures w14:val="none"/>
-        </w:rPr>
-        <w:t>How often do you feel drained by explaining technical details repeatedly to non-technical stakeholders?</w:t>
-      </w:r>
-    </w:p>
-    <w:p>
-      <w:pPr>
-        <w:numPr>
-          <w:ilvl w:val="0"/>
-          <w:numId w:val="4"/>
-        </w:numPr>
-        <w:spacing w:before="100" w:beforeAutospacing="1" w:after="100" w:afterAutospacing="1" w:line="240" w:lineRule="auto"/>
-        <w:rPr>
-          <w:rFonts w:ascii="Arial" w:eastAsia="Times New Roman" w:hAnsi="Arial" w:cs="Arial"/>
-          <w:kern w:val="0"/>
-          <w14:ligatures w14:val="none"/>
-        </w:rPr>
-      </w:pPr>
-      <w:r>
-        <w:rPr>
-          <w:rFonts w:ascii="Arial" w:eastAsia="Times New Roman" w:hAnsi="Arial" w:cs="Arial"/>
-          <w:kern w:val="0"/>
-          <w14:ligatures w14:val="none"/>
-        </w:rPr>
-        <w:t>How often do you feel stakeholder urgency creates additional stress during response efforts?</w:t>
-      </w:r>
-    </w:p>
-    <w:p>
-      <w:pPr>
-        <w:numPr>
-          <w:ilvl w:val="0"/>
-          <w:numId w:val="4"/>
-        </w:numPr>
-        <w:spacing w:before="100" w:beforeAutospacing="1" w:after="100" w:afterAutospacing="1" w:line="240" w:lineRule="auto"/>
-        <w:rPr>
-          <w:rFonts w:ascii="Arial" w:eastAsia="Times New Roman" w:hAnsi="Arial" w:cs="Arial"/>
-          <w:kern w:val="0"/>
-          <w14:ligatures w14:val="none"/>
-        </w:rPr>
-      </w:pPr>
-      <w:r>
-        <w:rPr>
-          <w:rFonts w:ascii="Arial" w:eastAsia="Times New Roman" w:hAnsi="Arial" w:cs="Arial"/>
-          <w:kern w:val="0"/>
-          <w14:ligatures w14:val="none"/>
-        </w:rPr>
-        <w:t>How often do you feel emotionally drained by managing stakeholder expectations?</w:t>
-      </w:r>
-    </w:p>
-    <w:p>
-      <w:pPr>
-        <w:numPr>
-          <w:ilvl w:val="0"/>
-          <w:numId w:val="4"/>
-        </w:numPr>
-        <w:spacing w:before="100" w:beforeAutospacing="1" w:after="100" w:afterAutospacing="1" w:line="240" w:lineRule="auto"/>
-        <w:rPr>
-          <w:rFonts w:ascii="Arial" w:eastAsia="Times New Roman" w:hAnsi="Arial" w:cs="Arial"/>
-          <w:kern w:val="0"/>
-          <w14:ligatures w14:val="none"/>
-        </w:rPr>
-      </w:pPr>
-      <w:r>
-        <w:rPr>
-          <w:rFonts w:ascii="Arial" w:eastAsia="Times New Roman" w:hAnsi="Arial" w:cs="Arial"/>
-          <w:kern w:val="0"/>
-          <w14:ligatures w14:val="none"/>
-        </w:rPr>
-        <w:t>How often do you feel your efforts for stakeholders are undervalued?</w:t>
-      </w:r>
-    </w:p>
-    <w:p>
-      <w:pPr>
-        <w:spacing w:before="100" w:beforeAutospacing="1" w:after="100" w:afterAutospacing="1" w:line="240" w:lineRule="auto"/>
-        <w:outlineLvl w:val="1"/>
-        <w:rPr>
-          <w:rFonts w:ascii="Arial" w:eastAsia="Times New Roman" w:hAnsi="Arial" w:cs="Arial"/>
-          <w:b/>
-          <w:bCs/>
-          <w:kern w:val="0"/>
-          <w:sz w:val="36"/>
-          <w:szCs w:val="36"/>
-          <w14:ligatures w14:val="none"/>
-        </w:rPr>
-      </w:pPr>
-      <w:r>
-        <w:rPr>
-          <w:rFonts w:ascii="Arial" w:eastAsia="Times New Roman" w:hAnsi="Arial" w:cs="Arial"/>
-          <w:b/>
-          <w:bCs/>
-          <w:kern w:val="0"/>
-          <w:sz w:val="36"/>
-          <w:szCs w:val="36"/>
-          <w14:ligatures w14:val="none"/>
-        </w:rPr>
-        <w:t>Section 4: Environmental and Organizational Factors (10 questions)</w:t>
-      </w:r>
-    </w:p>
-    <w:p>
-      <w:pPr>
-        <w:numPr>
-          <w:ilvl w:val="0"/>
-          <w:numId w:val="5"/>
-        </w:numPr>
-        <w:spacing w:before="100" w:beforeAutospacing="1" w:after="100" w:afterAutospacing="1" w:line="240" w:lineRule="auto"/>
-        <w:rPr>
-          <w:rFonts w:ascii="Arial" w:eastAsia="Times New Roman" w:hAnsi="Arial" w:cs="Arial"/>
-          <w:kern w:val="0"/>
-          <w14:ligatures w14:val="none"/>
-        </w:rPr>
-      </w:pPr>
-      <w:r>
-        <w:rPr>
-          <w:rFonts w:ascii="Arial" w:eastAsia="Times New Roman" w:hAnsi="Arial" w:cs="Arial"/>
-          <w:kern w:val="0"/>
-          <w14:ligatures w14:val="none"/>
-        </w:rPr>
-        <w:t>How often do you feel your security tools hinder your workflow?</w:t>
-      </w:r>
-    </w:p>
-    <w:p>
-      <w:pPr>
-        <w:numPr>
-          <w:ilvl w:val="0"/>
-          <w:numId w:val="5"/>
-        </w:numPr>
-        <w:spacing w:before="100" w:beforeAutospacing="1" w:after="100" w:afterAutospacing="1" w:line="240" w:lineRule="auto"/>
-        <w:rPr>
-          <w:rFonts w:ascii="Arial" w:eastAsia="Times New Roman" w:hAnsi="Arial" w:cs="Arial"/>
-          <w:kern w:val="0"/>
-          <w14:ligatures w14:val="none"/>
-        </w:rPr>
-      </w:pPr>
-      <w:r>
-        <w:rPr>
-          <w:rFonts w:ascii="Arial" w:eastAsia="Times New Roman" w:hAnsi="Arial" w:cs="Arial"/>
-          <w:kern w:val="0"/>
-          <w14:ligatures w14:val="none"/>
-        </w:rPr>
-        <w:t>How often do you feel there is insufficient staff to cover workloads?</w:t>
-      </w:r>
-    </w:p>
-    <w:p>
-      <w:pPr>
-        <w:numPr>
-          <w:ilvl w:val="0"/>
-          <w:numId w:val="5"/>
-        </w:numPr>
-        <w:spacing w:before="100" w:beforeAutospacing="1" w:after="100" w:afterAutospacing="1" w:line="240" w:lineRule="auto"/>
-        <w:rPr>
-          <w:rFonts w:ascii="Arial" w:eastAsia="Times New Roman" w:hAnsi="Arial" w:cs="Arial"/>
-          <w:kern w:val="0"/>
-          <w14:ligatures w14:val="none"/>
-        </w:rPr>
-      </w:pPr>
-      <w:r>
-        <w:rPr>
-          <w:rFonts w:ascii="Arial" w:eastAsia="Times New Roman" w:hAnsi="Arial" w:cs="Arial"/>
-          <w:kern w:val="0"/>
-          <w14:ligatures w14:val="none"/>
-        </w:rPr>
-        <w:t>How often do you feel distracted by environmental noise during your shifts?</w:t>
-      </w:r>
-    </w:p>
-    <w:p>
-      <w:pPr>
-        <w:numPr>
-          <w:ilvl w:val="0"/>
-          <w:numId w:val="5"/>
-        </w:numPr>
-        <w:spacing w:before="100" w:beforeAutospacing="1" w:after="100" w:afterAutospacing="1" w:line="240" w:lineRule="auto"/>
-        <w:rPr>
-          <w:rFonts w:ascii="Arial" w:eastAsia="Times New Roman" w:hAnsi="Arial" w:cs="Arial"/>
-          <w:kern w:val="0"/>
-          <w14:ligatures w14:val="none"/>
-        </w:rPr>
-      </w:pPr>
-      <w:r>
-        <w:rPr>
-          <w:rFonts w:ascii="Arial" w:eastAsia="Times New Roman" w:hAnsi="Arial" w:cs="Arial"/>
-          <w:kern w:val="0"/>
-          <w14:ligatures w14:val="none"/>
-        </w:rPr>
-        <w:t>How often do you feel the SOC environment contributes to your stress?</w:t>
-      </w:r>
-    </w:p>
-    <w:p>
-      <w:pPr>
-        <w:numPr>
-          <w:ilvl w:val="0"/>
-          <w:numId w:val="5"/>
-        </w:numPr>
-        <w:spacing w:before="100" w:beforeAutospacing="1" w:after="100" w:afterAutospacing="1" w:line="240" w:lineRule="auto"/>
-        <w:rPr>
-          <w:rFonts w:ascii="Arial" w:eastAsia="Times New Roman" w:hAnsi="Arial" w:cs="Arial"/>
-          <w:kern w:val="0"/>
-          <w14:ligatures w14:val="none"/>
-        </w:rPr>
-      </w:pPr>
-      <w:r>
-        <w:rPr>
-          <w:rFonts w:ascii="Arial" w:eastAsia="Times New Roman" w:hAnsi="Arial" w:cs="Arial"/>
-          <w:kern w:val="0"/>
-          <w14:ligatures w14:val="none"/>
-        </w:rPr>
-        <w:t>How often do you feel your processes are unclear or inefficient?</w:t>
-      </w:r>
-    </w:p>
-    <w:p>
-      <w:pPr>
-        <w:numPr>
-          <w:ilvl w:val="0"/>
-          <w:numId w:val="5"/>
-        </w:numPr>
-        <w:spacing w:before="100" w:beforeAutospacing="1" w:after="100" w:afterAutospacing="1" w:line="240" w:lineRule="auto"/>
-        <w:rPr>
-          <w:rFonts w:ascii="Arial" w:eastAsia="Times New Roman" w:hAnsi="Arial" w:cs="Arial"/>
-          <w:kern w:val="0"/>
-          <w14:ligatures w14:val="none"/>
-        </w:rPr>
-      </w:pPr>
-      <w:r>
-        <w:rPr>
-          <w:rFonts w:ascii="Arial" w:eastAsia="Times New Roman" w:hAnsi="Arial" w:cs="Arial"/>
-          <w:kern w:val="0"/>
-          <w14:ligatures w14:val="none"/>
-        </w:rPr>
-        <w:t>How often do you feel your team lacks clear communication during incidents?</w:t>
-      </w:r>
-    </w:p>
-    <w:p>
-      <w:pPr>
-        <w:numPr>
-          <w:ilvl w:val="0"/>
-          <w:numId w:val="5"/>
-        </w:numPr>
-        <w:spacing w:before="100" w:beforeAutospacing="1" w:after="100" w:afterAutospacing="1" w:line="240" w:lineRule="auto"/>
-        <w:rPr>
-          <w:rFonts w:ascii="Arial" w:eastAsia="Times New Roman" w:hAnsi="Arial" w:cs="Arial"/>
-          <w:kern w:val="0"/>
-          <w14:ligatures w14:val="none"/>
-        </w:rPr>
-      </w:pPr>
-      <w:r>
-        <w:rPr>
-          <w:rFonts w:ascii="Arial" w:eastAsia="Times New Roman" w:hAnsi="Arial" w:cs="Arial"/>
-          <w:kern w:val="0"/>
-          <w14:ligatures w14:val="none"/>
-        </w:rPr>
-        <w:t>How often do you feel you lack adequate training for evolving threats?</w:t>
-      </w:r>
-    </w:p>
-    <w:p>
-      <w:pPr>
-        <w:numPr>
-          <w:ilvl w:val="0"/>
-          <w:numId w:val="5"/>
-        </w:numPr>
-        <w:spacing w:before="100" w:beforeAutospacing="1" w:after="100" w:afterAutospacing="1" w:line="240" w:lineRule="auto"/>
-        <w:rPr>
-          <w:rFonts w:ascii="Arial" w:eastAsia="Times New Roman" w:hAnsi="Arial" w:cs="Arial"/>
-          <w:kern w:val="0"/>
-          <w14:ligatures w14:val="none"/>
-        </w:rPr>
-      </w:pPr>
-      <w:r>
-        <w:rPr>
-          <w:rFonts w:ascii="Arial" w:eastAsia="Times New Roman" w:hAnsi="Arial" w:cs="Arial"/>
-          <w:kern w:val="0"/>
-          <w14:ligatures w14:val="none"/>
-        </w:rPr>
-        <w:t>How often do you feel leadership’s priorities are misaligned with security needs?</w:t>
-      </w:r>
-    </w:p>
-    <w:p>
-      <w:pPr>
-        <w:numPr>
-          <w:ilvl w:val="0"/>
-          <w:numId w:val="5"/>
-        </w:numPr>
-        <w:spacing w:before="100" w:beforeAutospacing="1" w:after="100" w:afterAutospacing="1" w:line="240" w:lineRule="auto"/>
-        <w:rPr>
-          <w:rFonts w:ascii="Arial" w:eastAsia="Times New Roman" w:hAnsi="Arial" w:cs="Arial"/>
-          <w:kern w:val="0"/>
-          <w14:ligatures w14:val="none"/>
-        </w:rPr>
-      </w:pPr>
-      <w:r>
-        <w:rPr>
-          <w:rFonts w:ascii="Arial" w:eastAsia="Times New Roman" w:hAnsi="Arial" w:cs="Arial"/>
-          <w:kern w:val="0"/>
-          <w14:ligatures w14:val="none"/>
-        </w:rPr>
-        <w:t>How often do you feel your workspace conditions affect your concentration?</w:t>
-      </w:r>
-    </w:p>
-    <w:p>
-      <w:pPr>
-        <w:numPr>
-          <w:ilvl w:val="0"/>
-          <w:numId w:val="5"/>
-        </w:numPr>
-        <w:spacing w:before="100" w:beforeAutospacing="1" w:after="100" w:afterAutospacing="1" w:line="240" w:lineRule="auto"/>
-        <w:rPr>
-          <w:rFonts w:ascii="Arial" w:eastAsia="Times New Roman" w:hAnsi="Arial" w:cs="Arial"/>
-          <w:kern w:val="0"/>
-          <w14:ligatures w14:val="none"/>
-        </w:rPr>
-      </w:pPr>
-      <w:r>
-        <w:rPr>
-          <w:rFonts w:ascii="Arial" w:eastAsia="Times New Roman" w:hAnsi="Arial" w:cs="Arial"/>
-          <w:kern w:val="0"/>
-          <w14:ligatures w14:val="none"/>
-        </w:rPr>
-        <w:t>How often do you feel there is no downtime for recovery during your shifts?</w:t>
-      </w:r>
-    </w:p>
-    <w:p>
-      <w:pPr>
-        <w:spacing w:before="100" w:beforeAutospacing="1" w:after="100" w:afterAutospacing="1" w:line="240" w:lineRule="auto"/>
-        <w:outlineLvl w:val="1"/>
-        <w:rPr>
-          <w:rFonts w:ascii="Arial" w:eastAsia="Times New Roman" w:hAnsi="Arial" w:cs="Arial"/>
-          <w:b/>
-          <w:bCs/>
-          <w:kern w:val="0"/>
-          <w:sz w:val="36"/>
-          <w:szCs w:val="36"/>
-          <w14:ligatures w14:val="none"/>
-        </w:rPr>
-      </w:pPr>
-      <w:r>
-        <w:rPr>
-          <w:rFonts w:ascii="Arial" w:eastAsia="Times New Roman" w:hAnsi="Arial" w:cs="Arial"/>
-          <w:b/>
-          <w:bCs/>
-          <w:kern w:val="0"/>
-          <w:sz w:val="36"/>
-          <w:szCs w:val="36"/>
-          <w14:ligatures w14:val="none"/>
-        </w:rPr>
-        <w:lastRenderedPageBreak/>
-        <w:t>Section 5: Emotional Health Indicators (10 questions)</w:t>
-      </w:r>
-    </w:p>
-    <w:p>
-      <w:pPr>
-        <w:numPr>
-          <w:ilvl w:val="0"/>
-          <w:numId w:val="6"/>
-        </w:numPr>
-        <w:spacing w:before="100" w:beforeAutospacing="1" w:after="100" w:afterAutospacing="1" w:line="240" w:lineRule="auto"/>
-        <w:rPr>
-          <w:rFonts w:ascii="Arial" w:eastAsia="Times New Roman" w:hAnsi="Arial" w:cs="Arial"/>
-          <w:kern w:val="0"/>
-          <w14:ligatures w14:val="none"/>
-        </w:rPr>
-      </w:pPr>
-      <w:r>
-        <w:rPr>
-          <w:rFonts w:ascii="Arial" w:eastAsia="Times New Roman" w:hAnsi="Arial" w:cs="Arial"/>
-          <w:kern w:val="0"/>
-          <w14:ligatures w14:val="none"/>
-        </w:rPr>
-        <w:t>How often do you feel anxious before or during shifts?</w:t>
-      </w:r>
-    </w:p>
-    <w:p>
-      <w:pPr>
-        <w:numPr>
-          <w:ilvl w:val="0"/>
-          <w:numId w:val="6"/>
-        </w:numPr>
-        <w:spacing w:before="100" w:beforeAutospacing="1" w:after="100" w:afterAutospacing="1" w:line="240" w:lineRule="auto"/>
-        <w:rPr>
-          <w:rFonts w:ascii="Arial" w:eastAsia="Times New Roman" w:hAnsi="Arial" w:cs="Arial"/>
-          <w:kern w:val="0"/>
-          <w14:ligatures w14:val="none"/>
-        </w:rPr>
-      </w:pPr>
-      <w:r>
-        <w:rPr>
-          <w:rFonts w:ascii="Arial" w:eastAsia="Times New Roman" w:hAnsi="Arial" w:cs="Arial"/>
-          <w:kern w:val="0"/>
-          <w14:ligatures w14:val="none"/>
-        </w:rPr>
-        <w:t>How often do you feel depressed while working in the SOC?</w:t>
-      </w:r>
-    </w:p>
-    <w:p>
-      <w:pPr>
-        <w:numPr>
-          <w:ilvl w:val="0"/>
-          <w:numId w:val="6"/>
-        </w:numPr>
-        <w:spacing w:before="100" w:beforeAutospacing="1" w:after="100" w:afterAutospacing="1" w:line="240" w:lineRule="auto"/>
-        <w:rPr>
-          <w:rFonts w:ascii="Arial" w:eastAsia="Times New Roman" w:hAnsi="Arial" w:cs="Arial"/>
-          <w:kern w:val="0"/>
-          <w14:ligatures w14:val="none"/>
-        </w:rPr>
-      </w:pPr>
-      <w:r>
-        <w:rPr>
-          <w:rFonts w:ascii="Arial" w:eastAsia="Times New Roman" w:hAnsi="Arial" w:cs="Arial"/>
-          <w:kern w:val="0"/>
-          <w14:ligatures w14:val="none"/>
-        </w:rPr>
-        <w:t>How often do you feel irritable with your colleagues or stakeholders?</w:t>
-      </w:r>
-    </w:p>
-    <w:p>
-      <w:pPr>
-        <w:numPr>
-          <w:ilvl w:val="0"/>
-          <w:numId w:val="6"/>
-        </w:numPr>
-        <w:spacing w:before="100" w:beforeAutospacing="1" w:after="100" w:afterAutospacing="1" w:line="240" w:lineRule="auto"/>
-        <w:rPr>
-          <w:rFonts w:ascii="Arial" w:eastAsia="Times New Roman" w:hAnsi="Arial" w:cs="Arial"/>
-          <w:kern w:val="0"/>
-          <w14:ligatures w14:val="none"/>
-        </w:rPr>
-      </w:pPr>
-      <w:r>
-        <w:rPr>
-          <w:rFonts w:ascii="Arial" w:eastAsia="Times New Roman" w:hAnsi="Arial" w:cs="Arial"/>
-          <w:kern w:val="0"/>
-          <w14:ligatures w14:val="none"/>
-        </w:rPr>
-        <w:t>How often do you feel detached from the outcomes of your work?</w:t>
-      </w:r>
-    </w:p>
-    <w:p>
-      <w:pPr>
-        <w:numPr>
-          <w:ilvl w:val="0"/>
-          <w:numId w:val="6"/>
-        </w:numPr>
-        <w:spacing w:before="100" w:beforeAutospacing="1" w:after="100" w:afterAutospacing="1" w:line="240" w:lineRule="auto"/>
-        <w:rPr>
-          <w:rFonts w:ascii="Arial" w:eastAsia="Times New Roman" w:hAnsi="Arial" w:cs="Arial"/>
-          <w:kern w:val="0"/>
-          <w14:ligatures w14:val="none"/>
-        </w:rPr>
-      </w:pPr>
-      <w:r>
-        <w:rPr>
-          <w:rFonts w:ascii="Arial" w:eastAsia="Times New Roman" w:hAnsi="Arial" w:cs="Arial"/>
-          <w:kern w:val="0"/>
-          <w14:ligatures w14:val="none"/>
-        </w:rPr>
-        <w:t>How often do you feel hopeless about managing your workload?</w:t>
-      </w:r>
-    </w:p>
-    <w:p>
-      <w:pPr>
-        <w:numPr>
-          <w:ilvl w:val="0"/>
-          <w:numId w:val="6"/>
-        </w:numPr>
-        <w:spacing w:before="100" w:beforeAutospacing="1" w:after="100" w:afterAutospacing="1" w:line="240" w:lineRule="auto"/>
-        <w:rPr>
-          <w:rFonts w:ascii="Arial" w:eastAsia="Times New Roman" w:hAnsi="Arial" w:cs="Arial"/>
-          <w:kern w:val="0"/>
-          <w14:ligatures w14:val="none"/>
-        </w:rPr>
-      </w:pPr>
-      <w:r>
-        <w:rPr>
-          <w:rFonts w:ascii="Arial" w:eastAsia="Times New Roman" w:hAnsi="Arial" w:cs="Arial"/>
-          <w:kern w:val="0"/>
-          <w14:ligatures w14:val="none"/>
-        </w:rPr>
-        <w:t>How often do you feel your emotional state impacts your job performance?</w:t>
-      </w:r>
-    </w:p>
-    <w:p>
-      <w:pPr>
-        <w:numPr>
-          <w:ilvl w:val="0"/>
-          <w:numId w:val="6"/>
-        </w:numPr>
-        <w:spacing w:before="100" w:beforeAutospacing="1" w:after="100" w:afterAutospacing="1" w:line="240" w:lineRule="auto"/>
-        <w:rPr>
-          <w:rFonts w:ascii="Arial" w:eastAsia="Times New Roman" w:hAnsi="Arial" w:cs="Arial"/>
-          <w:kern w:val="0"/>
-          <w14:ligatures w14:val="none"/>
-        </w:rPr>
-      </w:pPr>
-      <w:r>
-        <w:rPr>
-          <w:rFonts w:ascii="Arial" w:eastAsia="Times New Roman" w:hAnsi="Arial" w:cs="Arial"/>
-          <w:kern w:val="0"/>
-          <w14:ligatures w14:val="none"/>
-        </w:rPr>
-        <w:t>How often do you feel hypervigilant even when not on duty?</w:t>
-      </w:r>
-    </w:p>
-    <w:p>
-      <w:pPr>
-        <w:numPr>
-          <w:ilvl w:val="0"/>
-          <w:numId w:val="6"/>
-        </w:numPr>
-        <w:spacing w:before="100" w:beforeAutospacing="1" w:after="100" w:afterAutospacing="1" w:line="240" w:lineRule="auto"/>
-        <w:rPr>
-          <w:rFonts w:ascii="Arial" w:eastAsia="Times New Roman" w:hAnsi="Arial" w:cs="Arial"/>
-          <w:kern w:val="0"/>
-          <w14:ligatures w14:val="none"/>
-        </w:rPr>
-      </w:pPr>
-      <w:r>
-        <w:rPr>
-          <w:rFonts w:ascii="Arial" w:eastAsia="Times New Roman" w:hAnsi="Arial" w:cs="Arial"/>
-          <w:kern w:val="0"/>
-          <w14:ligatures w14:val="none"/>
-        </w:rPr>
-        <w:t>How often do you feel cynical about the impact of your work?</w:t>
-      </w:r>
-    </w:p>
-    <w:p>
-      <w:pPr>
-        <w:numPr>
-          <w:ilvl w:val="0"/>
-          <w:numId w:val="6"/>
-        </w:numPr>
-        <w:spacing w:before="100" w:beforeAutospacing="1" w:after="100" w:afterAutospacing="1" w:line="240" w:lineRule="auto"/>
-        <w:rPr>
-          <w:rFonts w:ascii="Arial" w:eastAsia="Times New Roman" w:hAnsi="Arial" w:cs="Arial"/>
-          <w:kern w:val="0"/>
-          <w14:ligatures w14:val="none"/>
-        </w:rPr>
-      </w:pPr>
-      <w:r>
-        <w:rPr>
-          <w:rFonts w:ascii="Arial" w:eastAsia="Times New Roman" w:hAnsi="Arial" w:cs="Arial"/>
-          <w:kern w:val="0"/>
-          <w14:ligatures w14:val="none"/>
-        </w:rPr>
-        <w:t>How often do you feel emotional exhaustion from monitoring high volumes of alerts?</w:t>
-      </w:r>
-    </w:p>
-    <w:p>
-      <w:pPr>
-        <w:numPr>
-          <w:ilvl w:val="0"/>
-          <w:numId w:val="6"/>
-        </w:numPr>
-        <w:spacing w:before="100" w:beforeAutospacing="1" w:after="100" w:afterAutospacing="1" w:line="240" w:lineRule="auto"/>
-        <w:rPr>
-          <w:rFonts w:ascii="Arial" w:eastAsia="Times New Roman" w:hAnsi="Arial" w:cs="Arial"/>
-          <w:kern w:val="0"/>
-          <w14:ligatures w14:val="none"/>
-        </w:rPr>
-      </w:pPr>
-      <w:r>
-        <w:rPr>
-          <w:rFonts w:ascii="Arial" w:eastAsia="Times New Roman" w:hAnsi="Arial" w:cs="Arial"/>
-          <w:kern w:val="0"/>
-          <w14:ligatures w14:val="none"/>
-        </w:rPr>
-        <w:t>How often do you feel you lack effective coping strategies for stress?</w:t>
-      </w:r>
-    </w:p>
-    <w:p>
-      <w:pPr>
-        <w:spacing w:before="100" w:beforeAutospacing="1" w:after="100" w:afterAutospacing="1" w:line="240" w:lineRule="auto"/>
-        <w:outlineLvl w:val="1"/>
-        <w:rPr>
-          <w:rFonts w:ascii="Arial" w:eastAsia="Times New Roman" w:hAnsi="Arial" w:cs="Arial"/>
-          <w:b/>
-          <w:bCs/>
-          <w:kern w:val="0"/>
-          <w:sz w:val="36"/>
-          <w:szCs w:val="36"/>
-          <w14:ligatures w14:val="none"/>
-        </w:rPr>
-      </w:pPr>
-      <w:r>
-        <w:rPr>
-          <w:rFonts w:ascii="Arial" w:eastAsia="Times New Roman" w:hAnsi="Arial" w:cs="Arial"/>
-          <w:b/>
-          <w:bCs/>
-          <w:kern w:val="0"/>
-          <w:sz w:val="36"/>
-          <w:szCs w:val="36"/>
-          <w14:ligatures w14:val="none"/>
-        </w:rPr>
-        <w:t>Section 6: Engagement and Purpose (10 questions)</w:t>
-      </w:r>
-    </w:p>
-    <w:p>
-      <w:pPr>
-        <w:numPr>
-          <w:ilvl w:val="0"/>
-          <w:numId w:val="7"/>
-        </w:numPr>
-        <w:spacing w:before="100" w:beforeAutospacing="1" w:after="100" w:afterAutospacing="1" w:line="240" w:lineRule="auto"/>
-        <w:rPr>
-          <w:rFonts w:ascii="Arial" w:eastAsia="Times New Roman" w:hAnsi="Arial" w:cs="Arial"/>
-          <w:kern w:val="0"/>
-          <w14:ligatures w14:val="none"/>
-        </w:rPr>
-      </w:pPr>
-      <w:r>
-        <w:rPr>
-          <w:rFonts w:ascii="Arial" w:eastAsia="Times New Roman" w:hAnsi="Arial" w:cs="Arial"/>
-          <w:kern w:val="0"/>
-          <w14:ligatures w14:val="none"/>
-        </w:rPr>
-        <w:t>How often do you feel connected to the mission of your security team?</w:t>
-      </w:r>
-    </w:p>
-    <w:p>
-      <w:pPr>
-        <w:numPr>
-          <w:ilvl w:val="0"/>
-          <w:numId w:val="7"/>
-        </w:numPr>
-        <w:spacing w:before="100" w:beforeAutospacing="1" w:after="100" w:afterAutospacing="1" w:line="240" w:lineRule="auto"/>
-        <w:rPr>
-          <w:rFonts w:ascii="Arial" w:eastAsia="Times New Roman" w:hAnsi="Arial" w:cs="Arial"/>
-          <w:kern w:val="0"/>
-          <w14:ligatures w14:val="none"/>
-        </w:rPr>
-      </w:pPr>
-      <w:r>
-        <w:rPr>
-          <w:rFonts w:ascii="Arial" w:eastAsia="Times New Roman" w:hAnsi="Arial" w:cs="Arial"/>
-          <w:kern w:val="0"/>
-          <w14:ligatures w14:val="none"/>
-        </w:rPr>
-        <w:t>How often do you feel your work aligns with your personal values?</w:t>
-      </w:r>
-    </w:p>
-    <w:p>
-      <w:pPr>
-        <w:numPr>
-          <w:ilvl w:val="0"/>
-          <w:numId w:val="7"/>
-        </w:numPr>
-        <w:spacing w:before="100" w:beforeAutospacing="1" w:after="100" w:afterAutospacing="1" w:line="240" w:lineRule="auto"/>
-        <w:rPr>
-          <w:rFonts w:ascii="Arial" w:eastAsia="Times New Roman" w:hAnsi="Arial" w:cs="Arial"/>
-          <w:kern w:val="0"/>
-          <w14:ligatures w14:val="none"/>
-        </w:rPr>
-      </w:pPr>
-      <w:r>
-        <w:rPr>
-          <w:rFonts w:ascii="Arial" w:eastAsia="Times New Roman" w:hAnsi="Arial" w:cs="Arial"/>
-          <w:kern w:val="0"/>
-          <w14:ligatures w14:val="none"/>
-        </w:rPr>
-        <w:t>How often do you feel your contributions make a difference in the organization?</w:t>
-      </w:r>
-    </w:p>
-    <w:p>
-      <w:pPr>
-        <w:numPr>
-          <w:ilvl w:val="0"/>
-          <w:numId w:val="7"/>
-        </w:numPr>
-        <w:spacing w:before="100" w:beforeAutospacing="1" w:after="100" w:afterAutospacing="1" w:line="240" w:lineRule="auto"/>
-        <w:rPr>
-          <w:rFonts w:ascii="Arial" w:eastAsia="Times New Roman" w:hAnsi="Arial" w:cs="Arial"/>
-          <w:kern w:val="0"/>
-          <w14:ligatures w14:val="none"/>
-        </w:rPr>
-      </w:pPr>
-      <w:r>
-        <w:rPr>
-          <w:rFonts w:ascii="Arial" w:eastAsia="Times New Roman" w:hAnsi="Arial" w:cs="Arial"/>
-          <w:kern w:val="0"/>
-          <w14:ligatures w14:val="none"/>
-        </w:rPr>
-        <w:t>How often do you feel motivated to improve your skills?</w:t>
-      </w:r>
-    </w:p>
-    <w:p>
-      <w:pPr>
-        <w:numPr>
-          <w:ilvl w:val="0"/>
-          <w:numId w:val="7"/>
-        </w:numPr>
-        <w:spacing w:before="100" w:beforeAutospacing="1" w:after="100" w:afterAutospacing="1" w:line="240" w:lineRule="auto"/>
-        <w:rPr>
-          <w:rFonts w:ascii="Arial" w:eastAsia="Times New Roman" w:hAnsi="Arial" w:cs="Arial"/>
-          <w:kern w:val="0"/>
-          <w14:ligatures w14:val="none"/>
-        </w:rPr>
-      </w:pPr>
-      <w:r>
-        <w:rPr>
-          <w:rFonts w:ascii="Arial" w:eastAsia="Times New Roman" w:hAnsi="Arial" w:cs="Arial"/>
-          <w:kern w:val="0"/>
-          <w14:ligatures w14:val="none"/>
-        </w:rPr>
-        <w:t>How often do you feel your job satisfaction is declining?</w:t>
-      </w:r>
-    </w:p>
-    <w:p>
-      <w:pPr>
-        <w:numPr>
-          <w:ilvl w:val="0"/>
-          <w:numId w:val="7"/>
-        </w:numPr>
-        <w:spacing w:before="100" w:beforeAutospacing="1" w:after="100" w:afterAutospacing="1" w:line="240" w:lineRule="auto"/>
-        <w:rPr>
-          <w:rFonts w:ascii="Arial" w:eastAsia="Times New Roman" w:hAnsi="Arial" w:cs="Arial"/>
-          <w:kern w:val="0"/>
-          <w14:ligatures w14:val="none"/>
-        </w:rPr>
-      </w:pPr>
-      <w:r>
-        <w:rPr>
-          <w:rFonts w:ascii="Arial" w:eastAsia="Times New Roman" w:hAnsi="Arial" w:cs="Arial"/>
-          <w:kern w:val="0"/>
-          <w14:ligatures w14:val="none"/>
-        </w:rPr>
-        <w:t>How often do you feel disconnected from your team’s mission?</w:t>
-      </w:r>
-    </w:p>
-    <w:p>
-      <w:pPr>
-        <w:numPr>
-          <w:ilvl w:val="0"/>
-          <w:numId w:val="7"/>
-        </w:numPr>
-        <w:spacing w:before="100" w:beforeAutospacing="1" w:after="100" w:afterAutospacing="1" w:line="240" w:lineRule="auto"/>
-        <w:rPr>
-          <w:rFonts w:ascii="Arial" w:eastAsia="Times New Roman" w:hAnsi="Arial" w:cs="Arial"/>
-          <w:kern w:val="0"/>
-          <w14:ligatures w14:val="none"/>
-        </w:rPr>
-      </w:pPr>
-      <w:r>
-        <w:rPr>
-          <w:rFonts w:ascii="Arial" w:eastAsia="Times New Roman" w:hAnsi="Arial" w:cs="Arial"/>
-          <w:kern w:val="0"/>
-          <w14:ligatures w14:val="none"/>
-        </w:rPr>
-        <w:t xml:space="preserve">How often do you feel your role </w:t>
-      </w:r>
-      <w:proofErr w:type="gramStart"/>
-      <w:r>
-        <w:rPr>
-          <w:rFonts w:ascii="Arial" w:eastAsia="Times New Roman" w:hAnsi="Arial" w:cs="Arial"/>
-          <w:kern w:val="0"/>
-          <w14:ligatures w14:val="none"/>
-        </w:rPr>
-        <w:t>lacks</w:t>
-      </w:r>
-      <w:proofErr w:type="gramEnd"/>
-      <w:r>
-        <w:rPr>
-          <w:rFonts w:ascii="Arial" w:eastAsia="Times New Roman" w:hAnsi="Arial" w:cs="Arial"/>
-          <w:kern w:val="0"/>
-          <w14:ligatures w14:val="none"/>
-        </w:rPr>
-        <w:t xml:space="preserve"> purpose?</w:t>
-      </w:r>
-    </w:p>
-    <w:p>
-      <w:pPr>
-        <w:numPr>
-          <w:ilvl w:val="0"/>
-          <w:numId w:val="7"/>
-        </w:numPr>
-        <w:spacing w:before="100" w:beforeAutospacing="1" w:after="100" w:afterAutospacing="1" w:line="240" w:lineRule="auto"/>
-        <w:rPr>
-          <w:rFonts w:ascii="Arial" w:eastAsia="Times New Roman" w:hAnsi="Arial" w:cs="Arial"/>
-          <w:kern w:val="0"/>
-          <w14:ligatures w14:val="none"/>
-        </w:rPr>
-      </w:pPr>
-      <w:r>
-        <w:rPr>
-          <w:rFonts w:ascii="Arial" w:eastAsia="Times New Roman" w:hAnsi="Arial" w:cs="Arial"/>
-          <w:kern w:val="0"/>
-          <w14:ligatures w14:val="none"/>
-        </w:rPr>
-        <w:t>How often do you feel your work is appreciated by leadership?</w:t>
-      </w:r>
-    </w:p>
-    <w:p>
-      <w:pPr>
-        <w:numPr>
-          <w:ilvl w:val="0"/>
-          <w:numId w:val="7"/>
-        </w:numPr>
-        <w:spacing w:before="100" w:beforeAutospacing="1" w:after="100" w:afterAutospacing="1" w:line="240" w:lineRule="auto"/>
-        <w:rPr>
-          <w:rFonts w:ascii="Arial" w:eastAsia="Times New Roman" w:hAnsi="Arial" w:cs="Arial"/>
-          <w:kern w:val="0"/>
-          <w14:ligatures w14:val="none"/>
-        </w:rPr>
-      </w:pPr>
-      <w:r>
-        <w:rPr>
-          <w:rFonts w:ascii="Arial" w:eastAsia="Times New Roman" w:hAnsi="Arial" w:cs="Arial"/>
-          <w:kern w:val="0"/>
-          <w14:ligatures w14:val="none"/>
-        </w:rPr>
-        <w:t>How often do you feel you have a clear career path in your role?</w:t>
-      </w:r>
-    </w:p>
-    <w:p>
-      <w:pPr>
-        <w:numPr>
-          <w:ilvl w:val="0"/>
-          <w:numId w:val="7"/>
-        </w:numPr>
-        <w:spacing w:before="100" w:beforeAutospacing="1" w:after="100" w:afterAutospacing="1" w:line="240" w:lineRule="auto"/>
-        <w:rPr>
-          <w:rFonts w:ascii="Arial" w:eastAsia="Times New Roman" w:hAnsi="Arial" w:cs="Arial"/>
-          <w:kern w:val="0"/>
-          <w14:ligatures w14:val="none"/>
-        </w:rPr>
-      </w:pPr>
-      <w:r>
-        <w:rPr>
-          <w:rFonts w:ascii="Arial" w:eastAsia="Times New Roman" w:hAnsi="Arial" w:cs="Arial"/>
-          <w:kern w:val="0"/>
-          <w14:ligatures w14:val="none"/>
-        </w:rPr>
-        <w:t>How often do you feel engaged and energized by your cybersecurity work?</w:t>
-      </w:r>
-    </w:p>
-    <w:p>
-      <w:pPr>
-        <w:spacing w:after="0" w:line="240" w:lineRule="auto"/>
-        <w:rPr>
-          <w:rFonts w:ascii="Arial" w:eastAsia="Times New Roman" w:hAnsi="Arial" w:cs="Arial"/>
-          <w:kern w:val="0"/>
-          <w14:ligatures w14:val="none"/>
-        </w:rPr>
-      </w:pPr>
-      <w:r>
-        <w:rPr>
-          <w:rFonts w:ascii="Arial" w:eastAsia="Times New Roman" w:hAnsi="Arial" w:cs="Arial"/>
-          <w:noProof/>
-          <w:kern w:val="0"/>
-        </w:rPr>
-        <w:pict w14:anchorId="732432BE">
-          <v:rect id="_x0000_i1026" alt="" style="width:468pt;height:.05pt;mso-width-percent:0;mso-height-percent:0;mso-width-percent:0;mso-height-percent:0" o:hralign="center" o:hrstd="t" o:hr="t" fillcolor="#a0a0a0" stroked="f"/>
-        </w:pict>
-      </w:r>
-    </w:p>
-    <w:p>
-      <w:pPr>
-        <w:spacing w:before="100" w:beforeAutospacing="1" w:after="100" w:afterAutospacing="1" w:line="240" w:lineRule="auto"/>
-        <w:outlineLvl w:val="1"/>
-        <w:rPr>
-          <w:rFonts w:ascii="Arial" w:eastAsia="Times New Roman" w:hAnsi="Arial" w:cs="Arial"/>
-          <w:b/>
-          <w:bCs/>
-          <w:kern w:val="0"/>
-          <w:sz w:val="36"/>
-          <w:szCs w:val="36"/>
-          <w14:ligatures w14:val="none"/>
-        </w:rPr>
-      </w:pPr>
-      <w:r>
-        <w:rPr>
-          <w:rFonts w:ascii="Arial" w:eastAsia="Times New Roman" w:hAnsi="Arial" w:cs="Arial"/>
-          <w:b/>
-          <w:bCs/>
-          <w:kern w:val="0"/>
-          <w:sz w:val="36"/>
-          <w:szCs w:val="36"/>
-          <w14:ligatures w14:val="none"/>
-        </w:rPr>
-        <w:t>Scoring Guidance</w:t>
-      </w:r>
-    </w:p>
-    <w:p>
-      <w:pPr>
-        <w:numPr>
-          <w:ilvl w:val="0"/>
-          <w:numId w:val="8"/>
-        </w:numPr>
-        <w:spacing w:before="100" w:beforeAutospacing="1" w:after="100" w:afterAutospacing="1" w:line="240" w:lineRule="auto"/>
-        <w:rPr>
-          <w:rFonts w:ascii="Arial" w:eastAsia="Times New Roman" w:hAnsi="Arial" w:cs="Arial"/>
-          <w:kern w:val="0"/>
-          <w14:ligatures w14:val="none"/>
-        </w:rPr>
-      </w:pPr>
-      <w:r>
-        <w:rPr>
-          <w:rFonts w:ascii="Arial" w:eastAsia="Times New Roman" w:hAnsi="Arial" w:cs="Arial"/>
-          <w:kern w:val="0"/>
-          <w14:ligatures w14:val="none"/>
-        </w:rPr>
-        <w:t>Always = 100</w:t>
-      </w:r>
-    </w:p>
-    <w:p>
-      <w:pPr>
-        <w:numPr>
-          <w:ilvl w:val="0"/>
-          <w:numId w:val="8"/>
-        </w:numPr>
-        <w:spacing w:before="100" w:beforeAutospacing="1" w:after="100" w:afterAutospacing="1" w:line="240" w:lineRule="auto"/>
-        <w:rPr>
-          <w:rFonts w:ascii="Arial" w:eastAsia="Times New Roman" w:hAnsi="Arial" w:cs="Arial"/>
-          <w:kern w:val="0"/>
-          <w14:ligatures w14:val="none"/>
-        </w:rPr>
-      </w:pPr>
-      <w:r>
-        <w:rPr>
-          <w:rFonts w:ascii="Arial" w:eastAsia="Times New Roman" w:hAnsi="Arial" w:cs="Arial"/>
-          <w:kern w:val="0"/>
-          <w14:ligatures w14:val="none"/>
-        </w:rPr>
-        <w:t>Often = 75</w:t>
-      </w:r>
-    </w:p>
-    <w:p>
-      <w:pPr>
-        <w:numPr>
-          <w:ilvl w:val="0"/>
-          <w:numId w:val="8"/>
-        </w:numPr>
-        <w:spacing w:before="100" w:beforeAutospacing="1" w:after="100" w:afterAutospacing="1" w:line="240" w:lineRule="auto"/>
-        <w:rPr>
-          <w:rFonts w:ascii="Arial" w:eastAsia="Times New Roman" w:hAnsi="Arial" w:cs="Arial"/>
-          <w:kern w:val="0"/>
-          <w14:ligatures w14:val="none"/>
-        </w:rPr>
-      </w:pPr>
-      <w:r>
-        <w:rPr>
-          <w:rFonts w:ascii="Arial" w:eastAsia="Times New Roman" w:hAnsi="Arial" w:cs="Arial"/>
-          <w:kern w:val="0"/>
-          <w14:ligatures w14:val="none"/>
-        </w:rPr>
-        <w:t>Sometimes = 50</w:t>
-      </w:r>
-    </w:p>
-    <w:p>
-      <w:pPr>
-        <w:numPr>
-          <w:ilvl w:val="0"/>
-          <w:numId w:val="8"/>
-        </w:numPr>
-        <w:spacing w:before="100" w:beforeAutospacing="1" w:after="100" w:afterAutospacing="1" w:line="240" w:lineRule="auto"/>
-        <w:rPr>
-          <w:rFonts w:ascii="Arial" w:eastAsia="Times New Roman" w:hAnsi="Arial" w:cs="Arial"/>
-          <w:kern w:val="0"/>
-          <w14:ligatures w14:val="none"/>
-        </w:rPr>
-      </w:pPr>
-      <w:r>
-        <w:rPr>
-          <w:rFonts w:ascii="Arial" w:eastAsia="Times New Roman" w:hAnsi="Arial" w:cs="Arial"/>
-          <w:kern w:val="0"/>
-          <w14:ligatures w14:val="none"/>
-        </w:rPr>
-        <w:t>Seldom = 25</w:t>
-      </w:r>
-    </w:p>
-    <w:p>
-      <w:pPr>
-        <w:numPr>
-          <w:ilvl w:val="0"/>
-          <w:numId w:val="8"/>
-        </w:numPr>
-        <w:spacing w:before="100" w:beforeAutospacing="1" w:after="100" w:afterAutospacing="1" w:line="240" w:lineRule="auto"/>
-        <w:rPr>
-          <w:rFonts w:ascii="Arial" w:eastAsia="Times New Roman" w:hAnsi="Arial" w:cs="Arial"/>
-          <w:kern w:val="0"/>
-          <w14:ligatures w14:val="none"/>
-        </w:rPr>
-      </w:pPr>
-      <w:r>
-        <w:rPr>
-          <w:rFonts w:ascii="Arial" w:eastAsia="Times New Roman" w:hAnsi="Arial" w:cs="Arial"/>
-          <w:kern w:val="0"/>
-          <w14:ligatures w14:val="none"/>
-        </w:rPr>
-        <w:t>Never/almost never = 0</w:t>
-      </w:r>
-    </w:p>
-    <w:p>
-      <w:pPr>
-        <w:spacing w:before="100" w:beforeAutospacing="1" w:after="100" w:afterAutospacing="1" w:line="240" w:lineRule="auto"/>
-        <w:rPr>
-          <w:rFonts w:ascii="Arial" w:eastAsia="Times New Roman" w:hAnsi="Arial" w:cs="Arial"/>
-          <w:kern w:val="0"/>
-          <w14:ligatures w14:val="none"/>
-        </w:rPr>
-      </w:pPr>
-      <w:r>
-        <w:rPr>
-          <w:rFonts w:ascii="Arial" w:eastAsia="Times New Roman" w:hAnsi="Arial" w:cs="Arial"/>
-          <w:kern w:val="0"/>
-          <w14:ligatures w14:val="none"/>
-        </w:rPr>
-        <w:t xml:space="preserve">Calculate the </w:t>
-      </w:r>
-      <w:r>
-        <w:rPr>
-          <w:rFonts w:ascii="Arial" w:eastAsia="Times New Roman" w:hAnsi="Arial" w:cs="Arial"/>
-          <w:b/>
-          <w:bCs/>
-          <w:kern w:val="0"/>
-          <w14:ligatures w14:val="none"/>
-        </w:rPr>
-        <w:t>average per section</w:t>
-      </w:r>
-      <w:r>
-        <w:rPr>
-          <w:rFonts w:ascii="Arial" w:eastAsia="Times New Roman" w:hAnsi="Arial" w:cs="Arial"/>
-          <w:kern w:val="0"/>
-          <w14:ligatures w14:val="none"/>
-        </w:rPr>
-        <w:t>:</w:t>
-      </w:r>
-    </w:p>
-    <w:p>
-      <w:pPr>
-        <w:numPr>
-          <w:ilvl w:val="0"/>
-          <w:numId w:val="9"/>
-        </w:numPr>
-        <w:spacing w:before="100" w:beforeAutospacing="1" w:after="100" w:afterAutospacing="1" w:line="240" w:lineRule="auto"/>
-        <w:rPr>
-          <w:rFonts w:ascii="Arial" w:eastAsia="Times New Roman" w:hAnsi="Arial" w:cs="Arial"/>
-          <w:kern w:val="0"/>
-          <w14:ligatures w14:val="none"/>
-        </w:rPr>
-      </w:pPr>
-      <w:r>
-        <w:rPr>
-          <w:rFonts w:ascii="Arial" w:eastAsia="Times New Roman" w:hAnsi="Arial" w:cs="Arial"/>
-          <w:kern w:val="0"/>
-          <w14:ligatures w14:val="none"/>
-        </w:rPr>
-        <w:t>0–49: Low burnout risk</w:t>
-      </w:r>
-    </w:p>
-    <w:p>
-      <w:pPr>
-        <w:numPr>
-          <w:ilvl w:val="0"/>
-          <w:numId w:val="9"/>
-        </w:numPr>
-        <w:spacing w:before="100" w:beforeAutospacing="1" w:after="100" w:afterAutospacing="1" w:line="240" w:lineRule="auto"/>
-        <w:rPr>
-          <w:rFonts w:ascii="Arial" w:eastAsia="Times New Roman" w:hAnsi="Arial" w:cs="Arial"/>
-          <w:kern w:val="0"/>
-          <w14:ligatures w14:val="none"/>
-        </w:rPr>
-      </w:pPr>
-      <w:r>
-        <w:rPr>
-          <w:rFonts w:ascii="Arial" w:eastAsia="Times New Roman" w:hAnsi="Arial" w:cs="Arial"/>
-          <w:kern w:val="0"/>
-          <w14:ligatures w14:val="none"/>
-        </w:rPr>
-        <w:t>50–74: Moderate burnout risk</w:t>
-      </w:r>
-    </w:p>
-    <w:p>
-      <w:pPr>
-        <w:numPr>
-          <w:ilvl w:val="0"/>
-          <w:numId w:val="9"/>
-        </w:numPr>
-        <w:spacing w:before="100" w:beforeAutospacing="1" w:after="100" w:afterAutospacing="1" w:line="240" w:lineRule="auto"/>
-        <w:rPr>
-          <w:rFonts w:ascii="Arial" w:eastAsia="Times New Roman" w:hAnsi="Arial" w:cs="Arial"/>
-          <w:kern w:val="0"/>
-          <w14:ligatures w14:val="none"/>
-        </w:rPr>
-      </w:pPr>
-      <w:r>
-        <w:rPr>
-          <w:rFonts w:ascii="Arial" w:eastAsia="Times New Roman" w:hAnsi="Arial" w:cs="Arial"/>
-          <w:kern w:val="0"/>
-          <w14:ligatures w14:val="none"/>
-        </w:rPr>
-        <w:t>75–100: High burnout risk</w:t>
+          <w14:ligatures w14:val="none"/>
+        </w:rPr>
+        <w:t>75–100:</w:t>
+      </w:r>
+      <w:r>
+        <w:rPr>
+          <w:rFonts w:ascii="Arial" w:eastAsia="Times New Roman" w:hAnsi="Arial" w:cs="Arial"/>
+          <w:kern w:val="0"/>
+          <w14:ligatures w14:val="none"/>
+        </w:rPr>
+        <w:t xml:space="preserve"> High burnout risk</w:t>
       </w:r>
     </w:p>
     <w:p>
@@ -2253,6 +1736,494 @@
     </w:lvl>
   </w:abstractNum>
   <w:abstractNum w:abstractNumId="1" w15:restartNumberingAfterBreak="0">
+    <w:nsid w:val="072A0FCF"/>
+    <w:multiLevelType w:val="multilevel"/>
+    <w:tmpl w:val="7056034C"/>
+    <w:lvl w:ilvl="0">
+      <w:start w:val="1"/>
+      <w:numFmt w:val="decimal"/>
+      <w:lvlText w:val="%1."/>
+      <w:lvlJc w:val="left"/>
+      <w:pPr>
+        <w:tabs>
+          <w:tab w:val="num" w:pos="720"/>
+        </w:tabs>
+        <w:ind w:left="720" w:hanging="360"/>
+      </w:pPr>
+    </w:lvl>
+    <w:lvl w:ilvl="1" w:tentative="1">
+      <w:start w:val="1"/>
+      <w:numFmt w:val="decimal"/>
+      <w:lvlText w:val="%2."/>
+      <w:lvlJc w:val="left"/>
+      <w:pPr>
+        <w:tabs>
+          <w:tab w:val="num" w:pos="1440"/>
+        </w:tabs>
+        <w:ind w:left="1440" w:hanging="360"/>
+      </w:pPr>
+    </w:lvl>
+    <w:lvl w:ilvl="2" w:tentative="1">
+      <w:start w:val="1"/>
+      <w:numFmt w:val="decimal"/>
+      <w:lvlText w:val="%3."/>
+      <w:lvlJc w:val="left"/>
+      <w:pPr>
+        <w:tabs>
+          <w:tab w:val="num" w:pos="2160"/>
+        </w:tabs>
+        <w:ind w:left="2160" w:hanging="360"/>
+      </w:pPr>
+    </w:lvl>
+    <w:lvl w:ilvl="3" w:tentative="1">
+      <w:start w:val="1"/>
+      <w:numFmt w:val="decimal"/>
+      <w:lvlText w:val="%4."/>
+      <w:lvlJc w:val="left"/>
+      <w:pPr>
+        <w:tabs>
+          <w:tab w:val="num" w:pos="2880"/>
+        </w:tabs>
+        <w:ind w:left="2880" w:hanging="360"/>
+      </w:pPr>
+    </w:lvl>
+    <w:lvl w:ilvl="4" w:tentative="1">
+      <w:start w:val="1"/>
+      <w:numFmt w:val="decimal"/>
+      <w:lvlText w:val="%5."/>
+      <w:lvlJc w:val="left"/>
+      <w:pPr>
+        <w:tabs>
+          <w:tab w:val="num" w:pos="3600"/>
+        </w:tabs>
+        <w:ind w:left="3600" w:hanging="360"/>
+      </w:pPr>
+    </w:lvl>
+    <w:lvl w:ilvl="5" w:tentative="1">
+      <w:start w:val="1"/>
+      <w:numFmt w:val="decimal"/>
+      <w:lvlText w:val="%6."/>
+      <w:lvlJc w:val="left"/>
+      <w:pPr>
+        <w:tabs>
+          <w:tab w:val="num" w:pos="4320"/>
+        </w:tabs>
+        <w:ind w:left="4320" w:hanging="360"/>
+      </w:pPr>
+    </w:lvl>
+    <w:lvl w:ilvl="6" w:tentative="1">
+      <w:start w:val="1"/>
+      <w:numFmt w:val="decimal"/>
+      <w:lvlText w:val="%7."/>
+      <w:lvlJc w:val="left"/>
+      <w:pPr>
+        <w:tabs>
+          <w:tab w:val="num" w:pos="5040"/>
+        </w:tabs>
+        <w:ind w:left="5040" w:hanging="360"/>
+      </w:pPr>
+    </w:lvl>
+    <w:lvl w:ilvl="7" w:tentative="1">
+      <w:start w:val="1"/>
+      <w:numFmt w:val="decimal"/>
+      <w:lvlText w:val="%8."/>
+      <w:lvlJc w:val="left"/>
+      <w:pPr>
+        <w:tabs>
+          <w:tab w:val="num" w:pos="5760"/>
+        </w:tabs>
+        <w:ind w:left="5760" w:hanging="360"/>
+      </w:pPr>
+    </w:lvl>
+    <w:lvl w:ilvl="8" w:tentative="1">
+      <w:start w:val="1"/>
+      <w:numFmt w:val="decimal"/>
+      <w:lvlText w:val="%9."/>
+      <w:lvlJc w:val="left"/>
+      <w:pPr>
+        <w:tabs>
+          <w:tab w:val="num" w:pos="6480"/>
+        </w:tabs>
+        <w:ind w:left="6480" w:hanging="360"/>
+      </w:pPr>
+    </w:lvl>
+  </w:abstractNum>
+  <w:abstractNum w:abstractNumId="2" w15:restartNumberingAfterBreak="0">
+    <w:nsid w:val="0AD36861"/>
+    <w:multiLevelType w:val="multilevel"/>
+    <w:tmpl w:val="3BDE1B92"/>
+    <w:lvl w:ilvl="0">
+      <w:start w:val="1"/>
+      <w:numFmt w:val="bullet"/>
+      <w:lvlText w:val=""/>
+      <w:lvlJc w:val="left"/>
+      <w:pPr>
+        <w:tabs>
+          <w:tab w:val="num" w:pos="720"/>
+        </w:tabs>
+        <w:ind w:left="720" w:hanging="360"/>
+      </w:pPr>
+      <w:rPr>
+        <w:rFonts w:ascii="Symbol" w:hAnsi="Symbol" w:hint="default"/>
+        <w:sz w:val="20"/>
+      </w:rPr>
+    </w:lvl>
+    <w:lvl w:ilvl="1" w:tentative="1">
+      <w:start w:val="1"/>
+      <w:numFmt w:val="bullet"/>
+      <w:lvlText w:val="o"/>
+      <w:lvlJc w:val="left"/>
+      <w:pPr>
+        <w:tabs>
+          <w:tab w:val="num" w:pos="1440"/>
+        </w:tabs>
+        <w:ind w:left="1440" w:hanging="360"/>
+      </w:pPr>
+      <w:rPr>
+        <w:rFonts w:ascii="Courier New" w:hAnsi="Courier New" w:hint="default"/>
+        <w:sz w:val="20"/>
+      </w:rPr>
+    </w:lvl>
+    <w:lvl w:ilvl="2" w:tentative="1">
+      <w:start w:val="1"/>
+      <w:numFmt w:val="bullet"/>
+      <w:lvlText w:val=""/>
+      <w:lvlJc w:val="left"/>
+      <w:pPr>
+        <w:tabs>
+          <w:tab w:val="num" w:pos="2160"/>
+        </w:tabs>
+        <w:ind w:left="2160" w:hanging="360"/>
+      </w:pPr>
+      <w:rPr>
+        <w:rFonts w:ascii="Wingdings" w:hAnsi="Wingdings" w:hint="default"/>
+        <w:sz w:val="20"/>
+      </w:rPr>
+    </w:lvl>
+    <w:lvl w:ilvl="3" w:tentative="1">
+      <w:start w:val="1"/>
+      <w:numFmt w:val="bullet"/>
+      <w:lvlText w:val=""/>
+      <w:lvlJc w:val="left"/>
+      <w:pPr>
+        <w:tabs>
+          <w:tab w:val="num" w:pos="2880"/>
+        </w:tabs>
+        <w:ind w:left="2880" w:hanging="360"/>
+      </w:pPr>
+      <w:rPr>
+        <w:rFonts w:ascii="Wingdings" w:hAnsi="Wingdings" w:hint="default"/>
+        <w:sz w:val="20"/>
+      </w:rPr>
+    </w:lvl>
+    <w:lvl w:ilvl="4" w:tentative="1">
+      <w:start w:val="1"/>
+      <w:numFmt w:val="bullet"/>
+      <w:lvlText w:val=""/>
+      <w:lvlJc w:val="left"/>
+      <w:pPr>
+        <w:tabs>
+          <w:tab w:val="num" w:pos="3600"/>
+        </w:tabs>
+        <w:ind w:left="3600" w:hanging="360"/>
+      </w:pPr>
+      <w:rPr>
+        <w:rFonts w:ascii="Wingdings" w:hAnsi="Wingdings" w:hint="default"/>
+        <w:sz w:val="20"/>
+      </w:rPr>
+    </w:lvl>
+    <w:lvl w:ilvl="5" w:tentative="1">
+      <w:start w:val="1"/>
+      <w:numFmt w:val="bullet"/>
+      <w:lvlText w:val=""/>
+      <w:lvlJc w:val="left"/>
+      <w:pPr>
+        <w:tabs>
+          <w:tab w:val="num" w:pos="4320"/>
+        </w:tabs>
+        <w:ind w:left="4320" w:hanging="360"/>
+      </w:pPr>
+      <w:rPr>
+        <w:rFonts w:ascii="Wingdings" w:hAnsi="Wingdings" w:hint="default"/>
+        <w:sz w:val="20"/>
+      </w:rPr>
+    </w:lvl>
+    <w:lvl w:ilvl="6" w:tentative="1">
+      <w:start w:val="1"/>
+      <w:numFmt w:val="bullet"/>
+      <w:lvlText w:val=""/>
+      <w:lvlJc w:val="left"/>
+      <w:pPr>
+        <w:tabs>
+          <w:tab w:val="num" w:pos="5040"/>
+        </w:tabs>
+        <w:ind w:left="5040" w:hanging="360"/>
+      </w:pPr>
+      <w:rPr>
+        <w:rFonts w:ascii="Wingdings" w:hAnsi="Wingdings" w:hint="default"/>
+        <w:sz w:val="20"/>
+      </w:rPr>
+    </w:lvl>
+    <w:lvl w:ilvl="7" w:tentative="1">
+      <w:start w:val="1"/>
+      <w:numFmt w:val="bullet"/>
+      <w:lvlText w:val=""/>
+      <w:lvlJc w:val="left"/>
+      <w:pPr>
+        <w:tabs>
+          <w:tab w:val="num" w:pos="5760"/>
+        </w:tabs>
+        <w:ind w:left="5760" w:hanging="360"/>
+      </w:pPr>
+      <w:rPr>
+        <w:rFonts w:ascii="Wingdings" w:hAnsi="Wingdings" w:hint="default"/>
+        <w:sz w:val="20"/>
+      </w:rPr>
+    </w:lvl>
+    <w:lvl w:ilvl="8" w:tentative="1">
+      <w:start w:val="1"/>
+      <w:numFmt w:val="bullet"/>
+      <w:lvlText w:val=""/>
+      <w:lvlJc w:val="left"/>
+      <w:pPr>
+        <w:tabs>
+          <w:tab w:val="num" w:pos="6480"/>
+        </w:tabs>
+        <w:ind w:left="6480" w:hanging="360"/>
+      </w:pPr>
+      <w:rPr>
+        <w:rFonts w:ascii="Wingdings" w:hAnsi="Wingdings" w:hint="default"/>
+        <w:sz w:val="20"/>
+      </w:rPr>
+    </w:lvl>
+  </w:abstractNum>
+  <w:abstractNum w:abstractNumId="3" w15:restartNumberingAfterBreak="0">
+    <w:nsid w:val="0AEF28CD"/>
+    <w:multiLevelType w:val="multilevel"/>
+    <w:tmpl w:val="E3EA3662"/>
+    <w:lvl w:ilvl="0">
+      <w:start w:val="11"/>
+      <w:numFmt w:val="decimal"/>
+      <w:lvlText w:val="%1."/>
+      <w:lvlJc w:val="left"/>
+      <w:pPr>
+        <w:tabs>
+          <w:tab w:val="num" w:pos="720"/>
+        </w:tabs>
+        <w:ind w:left="720" w:hanging="360"/>
+      </w:pPr>
+    </w:lvl>
+    <w:lvl w:ilvl="1" w:tentative="1">
+      <w:start w:val="1"/>
+      <w:numFmt w:val="decimal"/>
+      <w:lvlText w:val="%2."/>
+      <w:lvlJc w:val="left"/>
+      <w:pPr>
+        <w:tabs>
+          <w:tab w:val="num" w:pos="1440"/>
+        </w:tabs>
+        <w:ind w:left="1440" w:hanging="360"/>
+      </w:pPr>
+    </w:lvl>
+    <w:lvl w:ilvl="2" w:tentative="1">
+      <w:start w:val="1"/>
+      <w:numFmt w:val="decimal"/>
+      <w:lvlText w:val="%3."/>
+      <w:lvlJc w:val="left"/>
+      <w:pPr>
+        <w:tabs>
+          <w:tab w:val="num" w:pos="2160"/>
+        </w:tabs>
+        <w:ind w:left="2160" w:hanging="360"/>
+      </w:pPr>
+    </w:lvl>
+    <w:lvl w:ilvl="3" w:tentative="1">
+      <w:start w:val="1"/>
+      <w:numFmt w:val="decimal"/>
+      <w:lvlText w:val="%4."/>
+      <w:lvlJc w:val="left"/>
+      <w:pPr>
+        <w:tabs>
+          <w:tab w:val="num" w:pos="2880"/>
+        </w:tabs>
+        <w:ind w:left="2880" w:hanging="360"/>
+      </w:pPr>
+    </w:lvl>
+    <w:lvl w:ilvl="4" w:tentative="1">
+      <w:start w:val="1"/>
+      <w:numFmt w:val="decimal"/>
+      <w:lvlText w:val="%5."/>
+      <w:lvlJc w:val="left"/>
+      <w:pPr>
+        <w:tabs>
+          <w:tab w:val="num" w:pos="3600"/>
+        </w:tabs>
+        <w:ind w:left="3600" w:hanging="360"/>
+      </w:pPr>
+    </w:lvl>
+    <w:lvl w:ilvl="5" w:tentative="1">
+      <w:start w:val="1"/>
+      <w:numFmt w:val="decimal"/>
+      <w:lvlText w:val="%6."/>
+      <w:lvlJc w:val="left"/>
+      <w:pPr>
+        <w:tabs>
+          <w:tab w:val="num" w:pos="4320"/>
+        </w:tabs>
+        <w:ind w:left="4320" w:hanging="360"/>
+      </w:pPr>
+    </w:lvl>
+    <w:lvl w:ilvl="6" w:tentative="1">
+      <w:start w:val="1"/>
+      <w:numFmt w:val="decimal"/>
+      <w:lvlText w:val="%7."/>
+      <w:lvlJc w:val="left"/>
+      <w:pPr>
+        <w:tabs>
+          <w:tab w:val="num" w:pos="5040"/>
+        </w:tabs>
+        <w:ind w:left="5040" w:hanging="360"/>
+      </w:pPr>
+    </w:lvl>
+    <w:lvl w:ilvl="7" w:tentative="1">
+      <w:start w:val="1"/>
+      <w:numFmt w:val="decimal"/>
+      <w:lvlText w:val="%8."/>
+      <w:lvlJc w:val="left"/>
+      <w:pPr>
+        <w:tabs>
+          <w:tab w:val="num" w:pos="5760"/>
+        </w:tabs>
+        <w:ind w:left="5760" w:hanging="360"/>
+      </w:pPr>
+    </w:lvl>
+    <w:lvl w:ilvl="8" w:tentative="1">
+      <w:start w:val="1"/>
+      <w:numFmt w:val="decimal"/>
+      <w:lvlText w:val="%9."/>
+      <w:lvlJc w:val="left"/>
+      <w:pPr>
+        <w:tabs>
+          <w:tab w:val="num" w:pos="6480"/>
+        </w:tabs>
+        <w:ind w:left="6480" w:hanging="360"/>
+      </w:pPr>
+    </w:lvl>
+  </w:abstractNum>
+  <w:abstractNum w:abstractNumId="4" w15:restartNumberingAfterBreak="0">
+    <w:nsid w:val="10776119"/>
+    <w:multiLevelType w:val="multilevel"/>
+    <w:tmpl w:val="A4A82FBE"/>
+    <w:lvl w:ilvl="0">
+      <w:start w:val="16"/>
+      <w:numFmt w:val="decimal"/>
+      <w:lvlText w:val="%1."/>
+      <w:lvlJc w:val="left"/>
+      <w:pPr>
+        <w:tabs>
+          <w:tab w:val="num" w:pos="720"/>
+        </w:tabs>
+        <w:ind w:left="720" w:hanging="360"/>
+      </w:pPr>
+    </w:lvl>
+    <w:lvl w:ilvl="1" w:tentative="1">
+      <w:start w:val="1"/>
+      <w:numFmt w:val="decimal"/>
+      <w:lvlText w:val="%2."/>
+      <w:lvlJc w:val="left"/>
+      <w:pPr>
+        <w:tabs>
+          <w:tab w:val="num" w:pos="1440"/>
+        </w:tabs>
+        <w:ind w:left="1440" w:hanging="360"/>
+      </w:pPr>
+    </w:lvl>
+    <w:lvl w:ilvl="2" w:tentative="1">
+      <w:start w:val="1"/>
+      <w:numFmt w:val="decimal"/>
+      <w:lvlText w:val="%3."/>
+      <w:lvlJc w:val="left"/>
+      <w:pPr>
+        <w:tabs>
+          <w:tab w:val="num" w:pos="2160"/>
+        </w:tabs>
+        <w:ind w:left="2160" w:hanging="360"/>
+      </w:pPr>
+    </w:lvl>
+    <w:lvl w:ilvl="3" w:tentative="1">
+      <w:start w:val="1"/>
+      <w:numFmt w:val="decimal"/>
+      <w:lvlText w:val="%4."/>
+      <w:lvlJc w:val="left"/>
+      <w:pPr>
+        <w:tabs>
+          <w:tab w:val="num" w:pos="2880"/>
+        </w:tabs>
+        <w:ind w:left="2880" w:hanging="360"/>
+      </w:pPr>
+    </w:lvl>
+    <w:lvl w:ilvl="4" w:tentative="1">
+      <w:start w:val="1"/>
+      <w:numFmt w:val="decimal"/>
+      <w:lvlText w:val="%5."/>
+      <w:lvlJc w:val="left"/>
+      <w:pPr>
+        <w:tabs>
+          <w:tab w:val="num" w:pos="3600"/>
+        </w:tabs>
+        <w:ind w:left="3600" w:hanging="360"/>
+      </w:pPr>
+    </w:lvl>
+    <w:lvl w:ilvl="5" w:tentative="1">
+      <w:start w:val="1"/>
+      <w:numFmt w:val="decimal"/>
+      <w:lvlText w:val="%6."/>
+      <w:lvlJc w:val="left"/>
+      <w:pPr>
+        <w:tabs>
+          <w:tab w:val="num" w:pos="4320"/>
+        </w:tabs>
+        <w:ind w:left="4320" w:hanging="360"/>
+      </w:pPr>
+    </w:lvl>
+    <w:lvl w:ilvl="6" w:tentative="1">
+      <w:start w:val="1"/>
+      <w:numFmt w:val="decimal"/>
+      <w:lvlText w:val="%7."/>
+      <w:lvlJc w:val="left"/>
+      <w:pPr>
+        <w:tabs>
+          <w:tab w:val="num" w:pos="5040"/>
+        </w:tabs>
+        <w:ind w:left="5040" w:hanging="360"/>
+      </w:pPr>
+    </w:lvl>
+    <w:lvl w:ilvl="7" w:tentative="1">
+      <w:start w:val="1"/>
+      <w:numFmt w:val="decimal"/>
+      <w:lvlText w:val="%8."/>
+      <w:lvlJc w:val="left"/>
+      <w:pPr>
+        <w:tabs>
+          <w:tab w:val="num" w:pos="5760"/>
+        </w:tabs>
+        <w:ind w:left="5760" w:hanging="360"/>
+      </w:pPr>
+    </w:lvl>
+    <w:lvl w:ilvl="8" w:tentative="1">
+      <w:start w:val="1"/>
+      <w:numFmt w:val="decimal"/>
+      <w:lvlText w:val="%9."/>
+      <w:lvlJc w:val="left"/>
+      <w:pPr>
+        <w:tabs>
+          <w:tab w:val="num" w:pos="6480"/>
+        </w:tabs>
+        <w:ind w:left="6480" w:hanging="360"/>
+      </w:pPr>
+    </w:lvl>
+  </w:abstractNum>
+  <w:abstractNum w:abstractNumId="5" w15:restartNumberingAfterBreak="0">
     <w:nsid w:val="128F32B5"/>
     <w:multiLevelType w:val="multilevel"/>
     <w:tmpl w:val="25385056"/>
@@ -2365,7 +2336,120 @@
       </w:pPr>
     </w:lvl>
   </w:abstractNum>
-  <w:abstractNum w:abstractNumId="2" w15:restartNumberingAfterBreak="0">
+  <w:abstractNum w:abstractNumId="6" w15:restartNumberingAfterBreak="0">
+    <w:nsid w:val="171B2D1E"/>
+    <w:multiLevelType w:val="multilevel"/>
+    <w:tmpl w:val="360E0154"/>
+    <w:lvl w:ilvl="0">
+      <w:start w:val="21"/>
+      <w:numFmt w:val="decimal"/>
+      <w:lvlText w:val="%1."/>
+      <w:lvlJc w:val="left"/>
+      <w:pPr>
+        <w:tabs>
+          <w:tab w:val="num" w:pos="720"/>
+        </w:tabs>
+        <w:ind w:left="720" w:hanging="360"/>
+      </w:pPr>
+    </w:lvl>
+    <w:lvl w:ilvl="1" w:tentative="1">
+      <w:start w:val="1"/>
+      <w:numFmt w:val="decimal"/>
+      <w:lvlText w:val="%2."/>
+      <w:lvlJc w:val="left"/>
+      <w:pPr>
+        <w:tabs>
+          <w:tab w:val="num" w:pos="1440"/>
+        </w:tabs>
+        <w:ind w:left="1440" w:hanging="360"/>
+      </w:pPr>
+    </w:lvl>
+    <w:lvl w:ilvl="2" w:tentative="1">
+      <w:start w:val="1"/>
+      <w:numFmt w:val="decimal"/>
+      <w:lvlText w:val="%3."/>
+      <w:lvlJc w:val="left"/>
+      <w:pPr>
+        <w:tabs>
+          <w:tab w:val="num" w:pos="2160"/>
+        </w:tabs>
+        <w:ind w:left="2160" w:hanging="360"/>
+      </w:pPr>
+    </w:lvl>
+    <w:lvl w:ilvl="3" w:tentative="1">
+      <w:start w:val="1"/>
+      <w:numFmt w:val="decimal"/>
+      <w:lvlText w:val="%4."/>
+      <w:lvlJc w:val="left"/>
+      <w:pPr>
+        <w:tabs>
+          <w:tab w:val="num" w:pos="2880"/>
+        </w:tabs>
+        <w:ind w:left="2880" w:hanging="360"/>
+      </w:pPr>
+    </w:lvl>
+    <w:lvl w:ilvl="4" w:tentative="1">
+      <w:start w:val="1"/>
+      <w:numFmt w:val="decimal"/>
+      <w:lvlText w:val="%5."/>
+      <w:lvlJc w:val="left"/>
+      <w:pPr>
+        <w:tabs>
+          <w:tab w:val="num" w:pos="3600"/>
+        </w:tabs>
+        <w:ind w:left="3600" w:hanging="360"/>
+      </w:pPr>
+    </w:lvl>
+    <w:lvl w:ilvl="5" w:tentative="1">
+      <w:start w:val="1"/>
+      <w:numFmt w:val="decimal"/>
+      <w:lvlText w:val="%6."/>
+      <w:lvlJc w:val="left"/>
+      <w:pPr>
+        <w:tabs>
+          <w:tab w:val="num" w:pos="4320"/>
+        </w:tabs>
+        <w:ind w:left="4320" w:hanging="360"/>
+      </w:pPr>
+    </w:lvl>
+    <w:lvl w:ilvl="6" w:tentative="1">
+      <w:start w:val="1"/>
+      <w:numFmt w:val="decimal"/>
+      <w:lvlText w:val="%7."/>
+      <w:lvlJc w:val="left"/>
+      <w:pPr>
+        <w:tabs>
+          <w:tab w:val="num" w:pos="5040"/>
+        </w:tabs>
+        <w:ind w:left="5040" w:hanging="360"/>
+      </w:pPr>
+    </w:lvl>
+    <w:lvl w:ilvl="7" w:tentative="1">
+      <w:start w:val="1"/>
+      <w:numFmt w:val="decimal"/>
+      <w:lvlText w:val="%8."/>
+      <w:lvlJc w:val="left"/>
+      <w:pPr>
+        <w:tabs>
+          <w:tab w:val="num" w:pos="5760"/>
+        </w:tabs>
+        <w:ind w:left="5760" w:hanging="360"/>
+      </w:pPr>
+    </w:lvl>
+    <w:lvl w:ilvl="8" w:tentative="1">
+      <w:start w:val="1"/>
+      <w:numFmt w:val="decimal"/>
+      <w:lvlText w:val="%9."/>
+      <w:lvlJc w:val="left"/>
+      <w:pPr>
+        <w:tabs>
+          <w:tab w:val="num" w:pos="6480"/>
+        </w:tabs>
+        <w:ind w:left="6480" w:hanging="360"/>
+      </w:pPr>
+    </w:lvl>
+  </w:abstractNum>
+  <w:abstractNum w:abstractNumId="7" w15:restartNumberingAfterBreak="0">
     <w:nsid w:val="1B776086"/>
     <w:multiLevelType w:val="multilevel"/>
     <w:tmpl w:val="9AC86362"/>
@@ -2514,7 +2598,7 @@
       </w:rPr>
     </w:lvl>
   </w:abstractNum>
-  <w:abstractNum w:abstractNumId="3" w15:restartNumberingAfterBreak="0">
+  <w:abstractNum w:abstractNumId="8" w15:restartNumberingAfterBreak="0">
     <w:nsid w:val="2C40496A"/>
     <w:multiLevelType w:val="multilevel"/>
     <w:tmpl w:val="5A606C74"/>
@@ -2627,7 +2711,269 @@
       </w:pPr>
     </w:lvl>
   </w:abstractNum>
-  <w:abstractNum w:abstractNumId="4" w15:restartNumberingAfterBreak="0">
+  <w:abstractNum w:abstractNumId="9" w15:restartNumberingAfterBreak="0">
+    <w:nsid w:val="3C8A3A3D"/>
+    <w:multiLevelType w:val="multilevel"/>
+    <w:tmpl w:val="EC226D44"/>
+    <w:lvl w:ilvl="0">
+      <w:start w:val="1"/>
+      <w:numFmt w:val="bullet"/>
+      <w:lvlText w:val=""/>
+      <w:lvlJc w:val="left"/>
+      <w:pPr>
+        <w:tabs>
+          <w:tab w:val="num" w:pos="720"/>
+        </w:tabs>
+        <w:ind w:left="720" w:hanging="360"/>
+      </w:pPr>
+      <w:rPr>
+        <w:rFonts w:ascii="Symbol" w:hAnsi="Symbol" w:hint="default"/>
+        <w:sz w:val="20"/>
+      </w:rPr>
+    </w:lvl>
+    <w:lvl w:ilvl="1" w:tentative="1">
+      <w:start w:val="1"/>
+      <w:numFmt w:val="bullet"/>
+      <w:lvlText w:val="o"/>
+      <w:lvlJc w:val="left"/>
+      <w:pPr>
+        <w:tabs>
+          <w:tab w:val="num" w:pos="1440"/>
+        </w:tabs>
+        <w:ind w:left="1440" w:hanging="360"/>
+      </w:pPr>
+      <w:rPr>
+        <w:rFonts w:ascii="Courier New" w:hAnsi="Courier New" w:hint="default"/>
+        <w:sz w:val="20"/>
+      </w:rPr>
+    </w:lvl>
+    <w:lvl w:ilvl="2" w:tentative="1">
+      <w:start w:val="1"/>
+      <w:numFmt w:val="bullet"/>
+      <w:lvlText w:val=""/>
+      <w:lvlJc w:val="left"/>
+      <w:pPr>
+        <w:tabs>
+          <w:tab w:val="num" w:pos="2160"/>
+        </w:tabs>
+        <w:ind w:left="2160" w:hanging="360"/>
+      </w:pPr>
+      <w:rPr>
+        <w:rFonts w:ascii="Wingdings" w:hAnsi="Wingdings" w:hint="default"/>
+        <w:sz w:val="20"/>
+      </w:rPr>
+    </w:lvl>
+    <w:lvl w:ilvl="3" w:tentative="1">
+      <w:start w:val="1"/>
+      <w:numFmt w:val="bullet"/>
+      <w:lvlText w:val=""/>
+      <w:lvlJc w:val="left"/>
+      <w:pPr>
+        <w:tabs>
+          <w:tab w:val="num" w:pos="2880"/>
+        </w:tabs>
+        <w:ind w:left="2880" w:hanging="360"/>
+      </w:pPr>
+      <w:rPr>
+        <w:rFonts w:ascii="Wingdings" w:hAnsi="Wingdings" w:hint="default"/>
+        <w:sz w:val="20"/>
+      </w:rPr>
+    </w:lvl>
+    <w:lvl w:ilvl="4" w:tentative="1">
+      <w:start w:val="1"/>
+      <w:numFmt w:val="bullet"/>
+      <w:lvlText w:val=""/>
+      <w:lvlJc w:val="left"/>
+      <w:pPr>
+        <w:tabs>
+          <w:tab w:val="num" w:pos="3600"/>
+        </w:tabs>
+        <w:ind w:left="3600" w:hanging="360"/>
+      </w:pPr>
+      <w:rPr>
+        <w:rFonts w:ascii="Wingdings" w:hAnsi="Wingdings" w:hint="default"/>
+        <w:sz w:val="20"/>
+      </w:rPr>
+    </w:lvl>
+    <w:lvl w:ilvl="5" w:tentative="1">
+      <w:start w:val="1"/>
+      <w:numFmt w:val="bullet"/>
+      <w:lvlText w:val=""/>
+      <w:lvlJc w:val="left"/>
+      <w:pPr>
+        <w:tabs>
+          <w:tab w:val="num" w:pos="4320"/>
+        </w:tabs>
+        <w:ind w:left="4320" w:hanging="360"/>
+      </w:pPr>
+      <w:rPr>
+        <w:rFonts w:ascii="Wingdings" w:hAnsi="Wingdings" w:hint="default"/>
+        <w:sz w:val="20"/>
+      </w:rPr>
+    </w:lvl>
+    <w:lvl w:ilvl="6" w:tentative="1">
+      <w:start w:val="1"/>
+      <w:numFmt w:val="bullet"/>
+      <w:lvlText w:val=""/>
+      <w:lvlJc w:val="left"/>
+      <w:pPr>
+        <w:tabs>
+          <w:tab w:val="num" w:pos="5040"/>
+        </w:tabs>
+        <w:ind w:left="5040" w:hanging="360"/>
+      </w:pPr>
+      <w:rPr>
+        <w:rFonts w:ascii="Wingdings" w:hAnsi="Wingdings" w:hint="default"/>
+        <w:sz w:val="20"/>
+      </w:rPr>
+    </w:lvl>
+    <w:lvl w:ilvl="7" w:tentative="1">
+      <w:start w:val="1"/>
+      <w:numFmt w:val="bullet"/>
+      <w:lvlText w:val=""/>
+      <w:lvlJc w:val="left"/>
+      <w:pPr>
+        <w:tabs>
+          <w:tab w:val="num" w:pos="5760"/>
+        </w:tabs>
+        <w:ind w:left="5760" w:hanging="360"/>
+      </w:pPr>
+      <w:rPr>
+        <w:rFonts w:ascii="Wingdings" w:hAnsi="Wingdings" w:hint="default"/>
+        <w:sz w:val="20"/>
+      </w:rPr>
+    </w:lvl>
+    <w:lvl w:ilvl="8" w:tentative="1">
+      <w:start w:val="1"/>
+      <w:numFmt w:val="bullet"/>
+      <w:lvlText w:val=""/>
+      <w:lvlJc w:val="left"/>
+      <w:pPr>
+        <w:tabs>
+          <w:tab w:val="num" w:pos="6480"/>
+        </w:tabs>
+        <w:ind w:left="6480" w:hanging="360"/>
+      </w:pPr>
+      <w:rPr>
+        <w:rFonts w:ascii="Wingdings" w:hAnsi="Wingdings" w:hint="default"/>
+        <w:sz w:val="20"/>
+      </w:rPr>
+    </w:lvl>
+  </w:abstractNum>
+  <w:abstractNum w:abstractNumId="10" w15:restartNumberingAfterBreak="0">
+    <w:nsid w:val="3DBE7290"/>
+    <w:multiLevelType w:val="multilevel"/>
+    <w:tmpl w:val="9188B1EC"/>
+    <w:lvl w:ilvl="0">
+      <w:start w:val="6"/>
+      <w:numFmt w:val="decimal"/>
+      <w:lvlText w:val="%1."/>
+      <w:lvlJc w:val="left"/>
+      <w:pPr>
+        <w:tabs>
+          <w:tab w:val="num" w:pos="720"/>
+        </w:tabs>
+        <w:ind w:left="720" w:hanging="360"/>
+      </w:pPr>
+    </w:lvl>
+    <w:lvl w:ilvl="1" w:tentative="1">
+      <w:start w:val="1"/>
+      <w:numFmt w:val="decimal"/>
+      <w:lvlText w:val="%2."/>
+      <w:lvlJc w:val="left"/>
+      <w:pPr>
+        <w:tabs>
+          <w:tab w:val="num" w:pos="1440"/>
+        </w:tabs>
+        <w:ind w:left="1440" w:hanging="360"/>
+      </w:pPr>
+    </w:lvl>
+    <w:lvl w:ilvl="2" w:tentative="1">
+      <w:start w:val="1"/>
+      <w:numFmt w:val="decimal"/>
+      <w:lvlText w:val="%3."/>
+      <w:lvlJc w:val="left"/>
+      <w:pPr>
+        <w:tabs>
+          <w:tab w:val="num" w:pos="2160"/>
+        </w:tabs>
+        <w:ind w:left="2160" w:hanging="360"/>
+      </w:pPr>
+    </w:lvl>
+    <w:lvl w:ilvl="3" w:tentative="1">
+      <w:start w:val="1"/>
+      <w:numFmt w:val="decimal"/>
+      <w:lvlText w:val="%4."/>
+      <w:lvlJc w:val="left"/>
+      <w:pPr>
+        <w:tabs>
+          <w:tab w:val="num" w:pos="2880"/>
+        </w:tabs>
+        <w:ind w:left="2880" w:hanging="360"/>
+      </w:pPr>
+    </w:lvl>
+    <w:lvl w:ilvl="4" w:tentative="1">
+      <w:start w:val="1"/>
+      <w:numFmt w:val="decimal"/>
+      <w:lvlText w:val="%5."/>
+      <w:lvlJc w:val="left"/>
+      <w:pPr>
+        <w:tabs>
+          <w:tab w:val="num" w:pos="3600"/>
+        </w:tabs>
+        <w:ind w:left="3600" w:hanging="360"/>
+      </w:pPr>
+    </w:lvl>
+    <w:lvl w:ilvl="5" w:tentative="1">
+      <w:start w:val="1"/>
+      <w:numFmt w:val="decimal"/>
+      <w:lvlText w:val="%6."/>
+      <w:lvlJc w:val="left"/>
+      <w:pPr>
+        <w:tabs>
+          <w:tab w:val="num" w:pos="4320"/>
+        </w:tabs>
+        <w:ind w:left="4320" w:hanging="360"/>
+      </w:pPr>
+    </w:lvl>
+    <w:lvl w:ilvl="6" w:tentative="1">
+      <w:start w:val="1"/>
+      <w:numFmt w:val="decimal"/>
+      <w:lvlText w:val="%7."/>
+      <w:lvlJc w:val="left"/>
+      <w:pPr>
+        <w:tabs>
+          <w:tab w:val="num" w:pos="5040"/>
+        </w:tabs>
+        <w:ind w:left="5040" w:hanging="360"/>
+      </w:pPr>
+    </w:lvl>
+    <w:lvl w:ilvl="7" w:tentative="1">
+      <w:start w:val="1"/>
+      <w:numFmt w:val="decimal"/>
+      <w:lvlText w:val="%8."/>
+      <w:lvlJc w:val="left"/>
+      <w:pPr>
+        <w:tabs>
+          <w:tab w:val="num" w:pos="5760"/>
+        </w:tabs>
+        <w:ind w:left="5760" w:hanging="360"/>
+      </w:pPr>
+    </w:lvl>
+    <w:lvl w:ilvl="8" w:tentative="1">
+      <w:start w:val="1"/>
+      <w:numFmt w:val="decimal"/>
+      <w:lvlText w:val="%9."/>
+      <w:lvlJc w:val="left"/>
+      <w:pPr>
+        <w:tabs>
+          <w:tab w:val="num" w:pos="6480"/>
+        </w:tabs>
+        <w:ind w:left="6480" w:hanging="360"/>
+      </w:pPr>
+    </w:lvl>
+  </w:abstractNum>
+  <w:abstractNum w:abstractNumId="11" w15:restartNumberingAfterBreak="0">
     <w:nsid w:val="3F4F684C"/>
     <w:multiLevelType w:val="multilevel"/>
     <w:tmpl w:val="0152EFE4"/>
@@ -2740,7 +3086,7 @@
       </w:pPr>
     </w:lvl>
   </w:abstractNum>
-  <w:abstractNum w:abstractNumId="5" w15:restartNumberingAfterBreak="0">
+  <w:abstractNum w:abstractNumId="12" w15:restartNumberingAfterBreak="0">
     <w:nsid w:val="41E355B4"/>
     <w:multiLevelType w:val="multilevel"/>
     <w:tmpl w:val="21C251E6"/>
@@ -2853,7 +3199,7 @@
       </w:pPr>
     </w:lvl>
   </w:abstractNum>
-  <w:abstractNum w:abstractNumId="6" w15:restartNumberingAfterBreak="0">
+  <w:abstractNum w:abstractNumId="13" w15:restartNumberingAfterBreak="0">
     <w:nsid w:val="4CC01E45"/>
     <w:multiLevelType w:val="multilevel"/>
     <w:tmpl w:val="05B8DC10"/>
@@ -2966,7 +3312,120 @@
       </w:pPr>
     </w:lvl>
   </w:abstractNum>
-  <w:abstractNum w:abstractNumId="7" w15:restartNumberingAfterBreak="0">
+  <w:abstractNum w:abstractNumId="14" w15:restartNumberingAfterBreak="0">
+    <w:nsid w:val="57F221A1"/>
+    <w:multiLevelType w:val="multilevel"/>
+    <w:tmpl w:val="B3FC5EB8"/>
+    <w:lvl w:ilvl="0">
+      <w:start w:val="26"/>
+      <w:numFmt w:val="decimal"/>
+      <w:lvlText w:val="%1."/>
+      <w:lvlJc w:val="left"/>
+      <w:pPr>
+        <w:tabs>
+          <w:tab w:val="num" w:pos="720"/>
+        </w:tabs>
+        <w:ind w:left="720" w:hanging="360"/>
+      </w:pPr>
+    </w:lvl>
+    <w:lvl w:ilvl="1" w:tentative="1">
+      <w:start w:val="1"/>
+      <w:numFmt w:val="decimal"/>
+      <w:lvlText w:val="%2."/>
+      <w:lvlJc w:val="left"/>
+      <w:pPr>
+        <w:tabs>
+          <w:tab w:val="num" w:pos="1440"/>
+        </w:tabs>
+        <w:ind w:left="1440" w:hanging="360"/>
+      </w:pPr>
+    </w:lvl>
+    <w:lvl w:ilvl="2" w:tentative="1">
+      <w:start w:val="1"/>
+      <w:numFmt w:val="decimal"/>
+      <w:lvlText w:val="%3."/>
+      <w:lvlJc w:val="left"/>
+      <w:pPr>
+        <w:tabs>
+          <w:tab w:val="num" w:pos="2160"/>
+        </w:tabs>
+        <w:ind w:left="2160" w:hanging="360"/>
+      </w:pPr>
+    </w:lvl>
+    <w:lvl w:ilvl="3" w:tentative="1">
+      <w:start w:val="1"/>
+      <w:numFmt w:val="decimal"/>
+      <w:lvlText w:val="%4."/>
+      <w:lvlJc w:val="left"/>
+      <w:pPr>
+        <w:tabs>
+          <w:tab w:val="num" w:pos="2880"/>
+        </w:tabs>
+        <w:ind w:left="2880" w:hanging="360"/>
+      </w:pPr>
+    </w:lvl>
+    <w:lvl w:ilvl="4" w:tentative="1">
+      <w:start w:val="1"/>
+      <w:numFmt w:val="decimal"/>
+      <w:lvlText w:val="%5."/>
+      <w:lvlJc w:val="left"/>
+      <w:pPr>
+        <w:tabs>
+          <w:tab w:val="num" w:pos="3600"/>
+        </w:tabs>
+        <w:ind w:left="3600" w:hanging="360"/>
+      </w:pPr>
+    </w:lvl>
+    <w:lvl w:ilvl="5" w:tentative="1">
+      <w:start w:val="1"/>
+      <w:numFmt w:val="decimal"/>
+      <w:lvlText w:val="%6."/>
+      <w:lvlJc w:val="left"/>
+      <w:pPr>
+        <w:tabs>
+          <w:tab w:val="num" w:pos="4320"/>
+        </w:tabs>
+        <w:ind w:left="4320" w:hanging="360"/>
+      </w:pPr>
+    </w:lvl>
+    <w:lvl w:ilvl="6" w:tentative="1">
+      <w:start w:val="1"/>
+      <w:numFmt w:val="decimal"/>
+      <w:lvlText w:val="%7."/>
+      <w:lvlJc w:val="left"/>
+      <w:pPr>
+        <w:tabs>
+          <w:tab w:val="num" w:pos="5040"/>
+        </w:tabs>
+        <w:ind w:left="5040" w:hanging="360"/>
+      </w:pPr>
+    </w:lvl>
+    <w:lvl w:ilvl="7" w:tentative="1">
+      <w:start w:val="1"/>
+      <w:numFmt w:val="decimal"/>
+      <w:lvlText w:val="%8."/>
+      <w:lvlJc w:val="left"/>
+      <w:pPr>
+        <w:tabs>
+          <w:tab w:val="num" w:pos="5760"/>
+        </w:tabs>
+        <w:ind w:left="5760" w:hanging="360"/>
+      </w:pPr>
+    </w:lvl>
+    <w:lvl w:ilvl="8" w:tentative="1">
+      <w:start w:val="1"/>
+      <w:numFmt w:val="decimal"/>
+      <w:lvlText w:val="%9."/>
+      <w:lvlJc w:val="left"/>
+      <w:pPr>
+        <w:tabs>
+          <w:tab w:val="num" w:pos="6480"/>
+        </w:tabs>
+        <w:ind w:left="6480" w:hanging="360"/>
+      </w:pPr>
+    </w:lvl>
+  </w:abstractNum>
+  <w:abstractNum w:abstractNumId="15" w15:restartNumberingAfterBreak="0">
     <w:nsid w:val="59C949BF"/>
     <w:multiLevelType w:val="multilevel"/>
     <w:tmpl w:val="E49EFC6A"/>
@@ -3115,7 +3574,7 @@
       </w:rPr>
     </w:lvl>
   </w:abstractNum>
-  <w:abstractNum w:abstractNumId="8" w15:restartNumberingAfterBreak="0">
+  <w:abstractNum w:abstractNumId="16" w15:restartNumberingAfterBreak="0">
     <w:nsid w:val="5E6647D0"/>
     <w:multiLevelType w:val="multilevel"/>
     <w:tmpl w:val="5712DBBE"/>
@@ -3228,32 +3687,208 @@
       </w:pPr>
     </w:lvl>
   </w:abstractNum>
+  <w:abstractNum w:abstractNumId="17" w15:restartNumberingAfterBreak="0">
+    <w:nsid w:val="6E5F0B86"/>
+    <w:multiLevelType w:val="multilevel"/>
+    <w:tmpl w:val="8098ED4C"/>
+    <w:lvl w:ilvl="0">
+      <w:start w:val="1"/>
+      <w:numFmt w:val="bullet"/>
+      <w:lvlText w:val=""/>
+      <w:lvlJc w:val="left"/>
+      <w:pPr>
+        <w:tabs>
+          <w:tab w:val="num" w:pos="720"/>
+        </w:tabs>
+        <w:ind w:left="720" w:hanging="360"/>
+      </w:pPr>
+      <w:rPr>
+        <w:rFonts w:ascii="Symbol" w:hAnsi="Symbol" w:hint="default"/>
+        <w:sz w:val="20"/>
+      </w:rPr>
+    </w:lvl>
+    <w:lvl w:ilvl="1" w:tentative="1">
+      <w:start w:val="1"/>
+      <w:numFmt w:val="bullet"/>
+      <w:lvlText w:val="o"/>
+      <w:lvlJc w:val="left"/>
+      <w:pPr>
+        <w:tabs>
+          <w:tab w:val="num" w:pos="1440"/>
+        </w:tabs>
+        <w:ind w:left="1440" w:hanging="360"/>
+      </w:pPr>
+      <w:rPr>
+        <w:rFonts w:ascii="Courier New" w:hAnsi="Courier New" w:hint="default"/>
+        <w:sz w:val="20"/>
+      </w:rPr>
+    </w:lvl>
+    <w:lvl w:ilvl="2" w:tentative="1">
+      <w:start w:val="1"/>
+      <w:numFmt w:val="bullet"/>
+      <w:lvlText w:val=""/>
+      <w:lvlJc w:val="left"/>
+      <w:pPr>
+        <w:tabs>
+          <w:tab w:val="num" w:pos="2160"/>
+        </w:tabs>
+        <w:ind w:left="2160" w:hanging="360"/>
+      </w:pPr>
+      <w:rPr>
+        <w:rFonts w:ascii="Wingdings" w:hAnsi="Wingdings" w:hint="default"/>
+        <w:sz w:val="20"/>
+      </w:rPr>
+    </w:lvl>
+    <w:lvl w:ilvl="3" w:tentative="1">
+      <w:start w:val="1"/>
+      <w:numFmt w:val="bullet"/>
+      <w:lvlText w:val=""/>
+      <w:lvlJc w:val="left"/>
+      <w:pPr>
+        <w:tabs>
+          <w:tab w:val="num" w:pos="2880"/>
+        </w:tabs>
+        <w:ind w:left="2880" w:hanging="360"/>
+      </w:pPr>
+      <w:rPr>
+        <w:rFonts w:ascii="Wingdings" w:hAnsi="Wingdings" w:hint="default"/>
+        <w:sz w:val="20"/>
+      </w:rPr>
+    </w:lvl>
+    <w:lvl w:ilvl="4" w:tentative="1">
+      <w:start w:val="1"/>
+      <w:numFmt w:val="bullet"/>
+      <w:lvlText w:val=""/>
+      <w:lvlJc w:val="left"/>
+      <w:pPr>
+        <w:tabs>
+          <w:tab w:val="num" w:pos="3600"/>
+        </w:tabs>
+        <w:ind w:left="3600" w:hanging="360"/>
+      </w:pPr>
+      <w:rPr>
+        <w:rFonts w:ascii="Wingdings" w:hAnsi="Wingdings" w:hint="default"/>
+        <w:sz w:val="20"/>
+      </w:rPr>
+    </w:lvl>
+    <w:lvl w:ilvl="5" w:tentative="1">
+      <w:start w:val="1"/>
+      <w:numFmt w:val="bullet"/>
+      <w:lvlText w:val=""/>
+      <w:lvlJc w:val="left"/>
+      <w:pPr>
+        <w:tabs>
+          <w:tab w:val="num" w:pos="4320"/>
+        </w:tabs>
+        <w:ind w:left="4320" w:hanging="360"/>
+      </w:pPr>
+      <w:rPr>
+        <w:rFonts w:ascii="Wingdings" w:hAnsi="Wingdings" w:hint="default"/>
+        <w:sz w:val="20"/>
+      </w:rPr>
+    </w:lvl>
+    <w:lvl w:ilvl="6" w:tentative="1">
+      <w:start w:val="1"/>
+      <w:numFmt w:val="bullet"/>
+      <w:lvlText w:val=""/>
+      <w:lvlJc w:val="left"/>
+      <w:pPr>
+        <w:tabs>
+          <w:tab w:val="num" w:pos="5040"/>
+        </w:tabs>
+        <w:ind w:left="5040" w:hanging="360"/>
+      </w:pPr>
+      <w:rPr>
+        <w:rFonts w:ascii="Wingdings" w:hAnsi="Wingdings" w:hint="default"/>
+        <w:sz w:val="20"/>
+      </w:rPr>
+    </w:lvl>
+    <w:lvl w:ilvl="7" w:tentative="1">
+      <w:start w:val="1"/>
+      <w:numFmt w:val="bullet"/>
+      <w:lvlText w:val=""/>
+      <w:lvlJc w:val="left"/>
+      <w:pPr>
+        <w:tabs>
+          <w:tab w:val="num" w:pos="5760"/>
+        </w:tabs>
+        <w:ind w:left="5760" w:hanging="360"/>
+      </w:pPr>
+      <w:rPr>
+        <w:rFonts w:ascii="Wingdings" w:hAnsi="Wingdings" w:hint="default"/>
+        <w:sz w:val="20"/>
+      </w:rPr>
+    </w:lvl>
+    <w:lvl w:ilvl="8" w:tentative="1">
+      <w:start w:val="1"/>
+      <w:numFmt w:val="bullet"/>
+      <w:lvlText w:val=""/>
+      <w:lvlJc w:val="left"/>
+      <w:pPr>
+        <w:tabs>
+          <w:tab w:val="num" w:pos="6480"/>
+        </w:tabs>
+        <w:ind w:left="6480" w:hanging="360"/>
+      </w:pPr>
+      <w:rPr>
+        <w:rFonts w:ascii="Wingdings" w:hAnsi="Wingdings" w:hint="default"/>
+        <w:sz w:val="20"/>
+      </w:rPr>
+    </w:lvl>
+  </w:abstractNum>
   <w:num w:numId="1" w16cid:durableId="392049306">
-    <w:abstractNumId w:val="7"/>
+    <w:abstractNumId w:val="15"/>
   </w:num>
   <w:num w:numId="2" w16cid:durableId="590160643">
+    <w:abstractNumId w:val="12"/>
+  </w:num>
+  <w:num w:numId="3" w16cid:durableId="1680083960">
+    <w:abstractNumId w:val="16"/>
+  </w:num>
+  <w:num w:numId="4" w16cid:durableId="2047290541">
+    <w:abstractNumId w:val="13"/>
+  </w:num>
+  <w:num w:numId="5" w16cid:durableId="323359366">
+    <w:abstractNumId w:val="8"/>
+  </w:num>
+  <w:num w:numId="6" w16cid:durableId="1630554437">
+    <w:abstractNumId w:val="11"/>
+  </w:num>
+  <w:num w:numId="7" w16cid:durableId="936911537">
     <w:abstractNumId w:val="5"/>
   </w:num>
-  <w:num w:numId="3" w16cid:durableId="1680083960">
-    <w:abstractNumId w:val="8"/>
-  </w:num>
-  <w:num w:numId="4" w16cid:durableId="2047290541">
-    <w:abstractNumId w:val="6"/>
-  </w:num>
-  <w:num w:numId="5" w16cid:durableId="323359366">
-    <w:abstractNumId w:val="3"/>
-  </w:num>
-  <w:num w:numId="6" w16cid:durableId="1630554437">
-    <w:abstractNumId w:val="4"/>
-  </w:num>
-  <w:num w:numId="7" w16cid:durableId="936911537">
-    <w:abstractNumId w:val="1"/>
-  </w:num>
   <w:num w:numId="8" w16cid:durableId="445925290">
-    <w:abstractNumId w:val="2"/>
+    <w:abstractNumId w:val="7"/>
   </w:num>
   <w:num w:numId="9" w16cid:durableId="1353190867">
     <w:abstractNumId w:val="0"/>
+  </w:num>
+  <w:num w:numId="10" w16cid:durableId="560943366">
+    <w:abstractNumId w:val="9"/>
+  </w:num>
+  <w:num w:numId="11" w16cid:durableId="1757363852">
+    <w:abstractNumId w:val="1"/>
+  </w:num>
+  <w:num w:numId="12" w16cid:durableId="268466567">
+    <w:abstractNumId w:val="10"/>
+  </w:num>
+  <w:num w:numId="13" w16cid:durableId="1356465619">
+    <w:abstractNumId w:val="3"/>
+  </w:num>
+  <w:num w:numId="14" w16cid:durableId="2018579707">
+    <w:abstractNumId w:val="4"/>
+  </w:num>
+  <w:num w:numId="15" w16cid:durableId="798183184">
+    <w:abstractNumId w:val="6"/>
+  </w:num>
+  <w:num w:numId="16" w16cid:durableId="547301575">
+    <w:abstractNumId w:val="14"/>
+  </w:num>
+  <w:num w:numId="17" w16cid:durableId="470101043">
+    <w:abstractNumId w:val="2"/>
+  </w:num>
+  <w:num w:numId="18" w16cid:durableId="505442618">
+    <w:abstractNumId w:val="17"/>
   </w:num>
 </w:numbering>
 </file>
@@ -3708,7 +4343,6 @@
     <w:next w:val="Normal"/>
     <w:link w:val="Heading3Char"/>
     <w:uiPriority w:val="9"/>
-    <w:semiHidden/>
     <w:unhideWhenUsed/>
     <w:qFormat/>
     <w:rsid w:val="004D4FC9"/>
@@ -3915,7 +4549,6 @@
     <w:basedOn w:val="DefaultParagraphFont"/>
     <w:link w:val="Heading3"/>
     <w:uiPriority w:val="9"/>
-    <w:semiHidden/>
     <w:rsid w:val="004D4FC9"/>
     <w:rPr>
       <w:rFonts w:eastAsiaTheme="majorEastAsia" w:cstheme="majorBidi"/>

</xml_diff>